<commit_message>
Mais uma beca de relatorio e algumas correçoes de erros no codigo
</commit_message>
<xml_diff>
--- a/IS_Project_Report.docx
+++ b/IS_Project_Report.docx
@@ -832,7 +832,27 @@
           <w:szCs w:val="16"/>
           <w:highlight w:val="yellow"/>
         </w:rPr>
-        <w:t xml:space="preserve">Introduction) + Zip(Conclusion). So, this is the last section to be written. Delete this. Always try to keep </w:t>
+        <w:t xml:space="preserve">Introduction) + Zip(Conclusion). So, this is the last section to </w:t>
+      </w:r>
+      <w:proofErr w:type="gramStart"/>
+      <w:r>
+        <w:rPr>
+          <w:color w:val="5983B0"/>
+          <w:sz w:val="16"/>
+          <w:szCs w:val="16"/>
+          <w:highlight w:val="yellow"/>
+        </w:rPr>
+        <w:t>be written</w:t>
+      </w:r>
+      <w:proofErr w:type="gramEnd"/>
+      <w:r>
+        <w:rPr>
+          <w:color w:val="5983B0"/>
+          <w:sz w:val="16"/>
+          <w:szCs w:val="16"/>
+          <w:highlight w:val="yellow"/>
+        </w:rPr>
+        <w:t xml:space="preserve">. Delete this. Always try to keep </w:t>
       </w:r>
       <w:r>
         <w:rPr>
@@ -1267,7 +1287,7 @@
           <w:lang w:val="pt-PT"/>
         </w:rPr>
         <w:drawing>
-          <wp:inline distT="0" distB="0" distL="0" distR="0" wp14:anchorId="0F09395C" wp14:editId="6CA8E8B4">
+          <wp:inline distT="0" distB="0" distL="0" distR="0" wp14:anchorId="0F09395C" wp14:editId="09405CCA">
             <wp:extent cx="3281435" cy="2087880"/>
             <wp:effectExtent l="0" t="0" r="0" b="7620"/>
             <wp:docPr id="192179876" name="Imagem 1" descr="Uma imagem com texto, diagrama, captura de ecrã, Esquema&#10;&#10;Descrição gerada automaticamente"/>
@@ -2474,6 +2494,7 @@
       </w:pPr>
       <w:r>
         <w:rPr>
+          <w:noProof/>
           <w:lang w:val="pt-PT"/>
         </w:rPr>
         <w:drawing>
@@ -2785,6 +2806,7 @@
       </w:pPr>
       <w:r>
         <w:rPr>
+          <w:noProof/>
           <w:lang w:val="pt-PT"/>
         </w:rPr>
         <w:drawing>
@@ -3172,19 +3194,7 @@
         <w:rPr>
           <w:lang w:val="pt-PT"/>
         </w:rPr>
-        <w:t xml:space="preserve">Container </w:t>
-      </w:r>
-      <w:r>
-        <w:rPr>
-          <w:lang w:val="pt-PT"/>
-        </w:rPr>
-        <w:t>que contem</w:t>
-      </w:r>
-      <w:r>
-        <w:rPr>
-          <w:lang w:val="pt-PT"/>
-        </w:rPr>
-        <w:t xml:space="preserve"> todos os atributos da </w:t>
+        <w:t xml:space="preserve">Container que contem todos os atributos da </w:t>
       </w:r>
       <w:proofErr w:type="spellStart"/>
       <w:r>
@@ -3599,19 +3609,12 @@
         <w:rPr>
           <w:lang w:val="pt-PT"/>
         </w:rPr>
-        <w:instrText>HYPERLINK "</w:instrText>
-      </w:r>
-      <w:r>
-        <w:rPr>
-          <w:lang w:val="pt-PT"/>
-        </w:rPr>
-        <w:instrText>http://localhost/api/somiod</w:instrText>
-      </w:r>
-      <w:r>
-        <w:rPr>
-          <w:lang w:val="pt-PT"/>
-        </w:rPr>
-        <w:instrText>"</w:instrText>
+        <w:instrText>HYPERLINK "http://localhost/api/somiod"</w:instrText>
+      </w:r>
+      <w:r>
+        <w:rPr>
+          <w:lang w:val="pt-PT"/>
+        </w:rPr>
       </w:r>
       <w:r>
         <w:rPr>
@@ -3690,6 +3693,7 @@
       </w:pPr>
       <w:r>
         <w:rPr>
+          <w:noProof/>
           <w:lang w:val="pt-PT"/>
         </w:rPr>
         <w:drawing>
@@ -4027,6 +4031,7 @@
       </w:pPr>
       <w:r>
         <w:rPr>
+          <w:noProof/>
           <w:lang w:val="pt-PT"/>
         </w:rPr>
         <w:drawing>
@@ -4204,6 +4209,7 @@
         <w:rPr>
           <w:i w:val="0"/>
           <w:iCs w:val="0"/>
+          <w:noProof/>
           <w:sz w:val="16"/>
           <w:szCs w:val="16"/>
           <w:lang w:val="pt-PT"/>
@@ -4364,14 +4370,7 @@
             <w:rStyle w:val="Hiperligao"/>
             <w:lang w:val="pt-PT"/>
           </w:rPr>
-          <w:t>http://localhost/api/somiod</w:t>
-        </w:r>
-        <w:r>
-          <w:rPr>
-            <w:rStyle w:val="Hiperligao"/>
-            <w:lang w:val="pt-PT"/>
-          </w:rPr>
-          <w:t>/{application}</w:t>
+          <w:t>http://localhost/api/somiod/{application}</w:t>
         </w:r>
       </w:hyperlink>
       <w:r>
@@ -4497,6 +4496,7 @@
       </w:pPr>
       <w:r>
         <w:rPr>
+          <w:noProof/>
           <w:lang w:val="pt-PT"/>
         </w:rPr>
         <w:drawing>
@@ -4710,6 +4710,11 @@
         <w:rPr>
           <w:lang w:val="pt-PT"/>
         </w:rPr>
+      </w:r>
+      <w:r>
+        <w:rPr>
+          <w:lang w:val="pt-PT"/>
+        </w:rPr>
         <w:fldChar w:fldCharType="separate"/>
       </w:r>
       <w:r>
@@ -4729,13 +4734,7 @@
         <w:rPr>
           <w:lang w:val="pt-PT"/>
         </w:rPr>
-        <w:t xml:space="preserve"> </w:t>
-      </w:r>
-      <w:r>
-        <w:rPr>
-          <w:lang w:val="pt-PT"/>
-        </w:rPr>
-        <w:t xml:space="preserve">onde </w:t>
+        <w:t xml:space="preserve"> onde </w:t>
       </w:r>
       <w:proofErr w:type="spellStart"/>
       <w:r>
@@ -4749,13 +4748,7 @@
         <w:rPr>
           <w:lang w:val="pt-PT"/>
         </w:rPr>
-        <w:t xml:space="preserve"> será o nome da aplicação que é suposto ser</w:t>
-      </w:r>
-      <w:r>
-        <w:rPr>
-          <w:lang w:val="pt-PT"/>
-        </w:rPr>
-        <w:t xml:space="preserve"> eliminada.</w:t>
+        <w:t xml:space="preserve"> será o nome da aplicação que é suposto ser eliminada.</w:t>
       </w:r>
     </w:p>
     <w:bookmarkEnd w:id="2"/>
@@ -4767,6 +4760,7 @@
       </w:pPr>
       <w:r>
         <w:rPr>
+          <w:noProof/>
           <w:lang w:val="pt-PT"/>
         </w:rPr>
         <w:drawing>
@@ -5009,6 +5003,7 @@
       </w:pPr>
       <w:r>
         <w:rPr>
+          <w:noProof/>
           <w:lang w:val="pt-PT"/>
         </w:rPr>
         <w:drawing>
@@ -5194,6 +5189,7 @@
       </w:pPr>
       <w:r>
         <w:rPr>
+          <w:noProof/>
           <w:lang w:val="pt-PT"/>
         </w:rPr>
         <w:lastRenderedPageBreak/>
@@ -5348,6 +5344,7 @@
       </w:pPr>
       <w:r>
         <w:rPr>
+          <w:noProof/>
           <w:lang w:val="pt-PT"/>
         </w:rPr>
         <w:drawing>
@@ -5531,13 +5528,7 @@
         <w:rPr>
           <w:lang w:val="pt-PT"/>
         </w:rPr>
-        <w:t xml:space="preserve"> </w:t>
-      </w:r>
-      <w:r>
-        <w:rPr>
-          <w:lang w:val="pt-PT"/>
-        </w:rPr>
-        <w:t xml:space="preserve">onde </w:t>
+        <w:t xml:space="preserve"> onde </w:t>
       </w:r>
       <w:proofErr w:type="spellStart"/>
       <w:r>
@@ -5551,13 +5542,7 @@
         <w:rPr>
           <w:lang w:val="pt-PT"/>
         </w:rPr>
-        <w:t xml:space="preserve"> será o nome da aplicação que é suposto </w:t>
-      </w:r>
-      <w:r>
-        <w:rPr>
-          <w:lang w:val="pt-PT"/>
-        </w:rPr>
-        <w:t xml:space="preserve">receber os seus dados, os dados são enviados por </w:t>
+        <w:t xml:space="preserve"> será o nome da aplicação que é suposto receber os seus dados, os dados são enviados por </w:t>
       </w:r>
       <w:proofErr w:type="spellStart"/>
       <w:r>
@@ -5596,6 +5581,7 @@
       </w:pPr>
       <w:r>
         <w:rPr>
+          <w:noProof/>
           <w:lang w:val="pt-PT"/>
         </w:rPr>
         <w:drawing>
@@ -5747,6 +5733,9 @@
         <w:jc w:val="both"/>
       </w:pPr>
       <w:r>
+        <w:rPr>
+          <w:noProof/>
+        </w:rPr>
         <w:drawing>
           <wp:inline distT="0" distB="0" distL="0" distR="0" wp14:anchorId="27AF781C" wp14:editId="3A155867">
             <wp:extent cx="3098800" cy="1171575"/>
@@ -5865,7 +5854,29 @@
           <w:szCs w:val="16"/>
           <w:lang w:val="pt-PT"/>
         </w:rPr>
-        <w:t xml:space="preserve"> Exemplo do xml com os detalhes de uma </w:t>
+        <w:t xml:space="preserve"> Exemplo do </w:t>
+      </w:r>
+      <w:proofErr w:type="spellStart"/>
+      <w:r>
+        <w:rPr>
+          <w:i w:val="0"/>
+          <w:iCs w:val="0"/>
+          <w:sz w:val="16"/>
+          <w:szCs w:val="16"/>
+          <w:lang w:val="pt-PT"/>
+        </w:rPr>
+        <w:t>xml</w:t>
+      </w:r>
+      <w:proofErr w:type="spellEnd"/>
+      <w:r>
+        <w:rPr>
+          <w:i w:val="0"/>
+          <w:iCs w:val="0"/>
+          <w:sz w:val="16"/>
+          <w:szCs w:val="16"/>
+          <w:lang w:val="pt-PT"/>
+        </w:rPr>
+        <w:t xml:space="preserve"> com os detalhes de uma </w:t>
       </w:r>
       <w:proofErr w:type="spellStart"/>
       <w:r>
@@ -6006,6 +6017,7 @@
       </w:pPr>
       <w:r>
         <w:rPr>
+          <w:noProof/>
           <w:lang w:val="pt-PT"/>
         </w:rPr>
         <w:drawing>
@@ -6183,6 +6195,7 @@
         <w:rPr>
           <w:i w:val="0"/>
           <w:iCs w:val="0"/>
+          <w:noProof/>
           <w:sz w:val="16"/>
           <w:szCs w:val="16"/>
           <w:lang w:val="pt-PT"/>
@@ -6330,6 +6343,7 @@
         <w:rPr>
           <w:i w:val="0"/>
           <w:iCs w:val="0"/>
+          <w:noProof/>
           <w:sz w:val="16"/>
           <w:szCs w:val="16"/>
           <w:lang w:val="pt-PT"/>
@@ -6477,6 +6491,7 @@
         <w:rPr>
           <w:i w:val="0"/>
           <w:iCs w:val="0"/>
+          <w:noProof/>
           <w:sz w:val="16"/>
           <w:szCs w:val="16"/>
           <w:lang w:val="pt-PT"/>
@@ -6530,27 +6545,15 @@
           <w:lang w:val="pt-PT"/>
         </w:rPr>
       </w:pPr>
-      <w:proofErr w:type="spellStart"/>
-      <w:r>
-        <w:rPr>
-          <w:i w:val="0"/>
-          <w:iCs w:val="0"/>
-          <w:sz w:val="16"/>
-          <w:szCs w:val="16"/>
-          <w:lang w:val="pt-PT"/>
-        </w:rPr>
-        <w:t>Figura</w:t>
-      </w:r>
-      <w:proofErr w:type="spellEnd"/>
-      <w:r>
-        <w:rPr>
-          <w:i w:val="0"/>
-          <w:iCs w:val="0"/>
-          <w:sz w:val="16"/>
-          <w:szCs w:val="16"/>
-          <w:lang w:val="pt-PT"/>
-        </w:rPr>
-        <w:t xml:space="preserve"> </w:t>
+      <w:r>
+        <w:rPr>
+          <w:i w:val="0"/>
+          <w:iCs w:val="0"/>
+          <w:sz w:val="16"/>
+          <w:szCs w:val="16"/>
+          <w:lang w:val="pt-PT"/>
+        </w:rPr>
+        <w:t xml:space="preserve">Figura </w:t>
       </w:r>
       <w:r>
         <w:rPr>
@@ -6611,162 +6614,42 @@
           <w:szCs w:val="16"/>
           <w:lang w:val="pt-PT"/>
         </w:rPr>
-        <w:t xml:space="preserve"> </w:t>
-      </w:r>
-      <w:proofErr w:type="spellStart"/>
-      <w:r>
-        <w:rPr>
-          <w:i w:val="0"/>
-          <w:iCs w:val="0"/>
-          <w:sz w:val="16"/>
-          <w:szCs w:val="16"/>
-          <w:lang w:val="pt-PT"/>
-        </w:rPr>
-        <w:t>Exemplo</w:t>
-      </w:r>
-      <w:proofErr w:type="spellEnd"/>
-      <w:r>
-        <w:rPr>
-          <w:i w:val="0"/>
-          <w:iCs w:val="0"/>
-          <w:sz w:val="16"/>
-          <w:szCs w:val="16"/>
-          <w:lang w:val="pt-PT"/>
-        </w:rPr>
-        <w:t xml:space="preserve"> do xml </w:t>
-      </w:r>
-      <w:proofErr w:type="spellStart"/>
-      <w:r>
-        <w:rPr>
-          <w:i w:val="0"/>
-          <w:iCs w:val="0"/>
-          <w:sz w:val="16"/>
-          <w:szCs w:val="16"/>
-          <w:lang w:val="pt-PT"/>
-        </w:rPr>
-        <w:t>como</w:t>
-      </w:r>
-      <w:proofErr w:type="spellEnd"/>
-      <w:r>
-        <w:rPr>
-          <w:i w:val="0"/>
-          <w:iCs w:val="0"/>
-          <w:sz w:val="16"/>
-          <w:szCs w:val="16"/>
-          <w:lang w:val="pt-PT"/>
-        </w:rPr>
-        <w:t xml:space="preserve"> </w:t>
-      </w:r>
-      <w:proofErr w:type="spellStart"/>
-      <w:r>
-        <w:rPr>
-          <w:i w:val="0"/>
-          <w:iCs w:val="0"/>
-          <w:sz w:val="16"/>
-          <w:szCs w:val="16"/>
-          <w:lang w:val="pt-PT"/>
-        </w:rPr>
-        <w:t>todos</w:t>
-      </w:r>
-      <w:proofErr w:type="spellEnd"/>
-      <w:r>
-        <w:rPr>
-          <w:i w:val="0"/>
-          <w:iCs w:val="0"/>
-          <w:sz w:val="16"/>
-          <w:szCs w:val="16"/>
-          <w:lang w:val="pt-PT"/>
-        </w:rPr>
-        <w:t xml:space="preserve"> </w:t>
-      </w:r>
-      <w:proofErr w:type="spellStart"/>
-      <w:r>
-        <w:rPr>
-          <w:i w:val="0"/>
-          <w:iCs w:val="0"/>
-          <w:sz w:val="16"/>
-          <w:szCs w:val="16"/>
-          <w:lang w:val="pt-PT"/>
-        </w:rPr>
-        <w:t>os</w:t>
-      </w:r>
-      <w:proofErr w:type="spellEnd"/>
-      <w:r>
-        <w:rPr>
-          <w:i w:val="0"/>
-          <w:iCs w:val="0"/>
-          <w:sz w:val="16"/>
-          <w:szCs w:val="16"/>
-          <w:lang w:val="pt-PT"/>
-        </w:rPr>
-        <w:t xml:space="preserve"> </w:t>
-      </w:r>
-      <w:proofErr w:type="spellStart"/>
-      <w:r>
-        <w:rPr>
-          <w:i w:val="0"/>
-          <w:iCs w:val="0"/>
-          <w:sz w:val="16"/>
-          <w:szCs w:val="16"/>
-          <w:lang w:val="pt-PT"/>
-        </w:rPr>
-        <w:t>nomes</w:t>
-      </w:r>
-      <w:proofErr w:type="spellEnd"/>
-      <w:r>
-        <w:rPr>
-          <w:i w:val="0"/>
-          <w:iCs w:val="0"/>
-          <w:sz w:val="16"/>
-          <w:szCs w:val="16"/>
-          <w:lang w:val="pt-PT"/>
-        </w:rPr>
-        <w:t xml:space="preserve"> dos containers </w:t>
-      </w:r>
-      <w:proofErr w:type="spellStart"/>
-      <w:r>
-        <w:rPr>
-          <w:i w:val="0"/>
-          <w:iCs w:val="0"/>
-          <w:sz w:val="16"/>
-          <w:szCs w:val="16"/>
-          <w:lang w:val="pt-PT"/>
-        </w:rPr>
-        <w:t>dentro</w:t>
-      </w:r>
-      <w:proofErr w:type="spellEnd"/>
-      <w:r>
-        <w:rPr>
-          <w:i w:val="0"/>
-          <w:iCs w:val="0"/>
-          <w:sz w:val="16"/>
-          <w:szCs w:val="16"/>
-          <w:lang w:val="pt-PT"/>
-        </w:rPr>
-        <w:t xml:space="preserve"> </w:t>
-      </w:r>
-      <w:proofErr w:type="spellStart"/>
-      <w:r>
-        <w:rPr>
-          <w:i w:val="0"/>
-          <w:iCs w:val="0"/>
-          <w:sz w:val="16"/>
-          <w:szCs w:val="16"/>
-          <w:lang w:val="pt-PT"/>
-        </w:rPr>
-        <w:t>uma</w:t>
-      </w:r>
-      <w:proofErr w:type="spellEnd"/>
-      <w:r>
-        <w:rPr>
-          <w:i w:val="0"/>
-          <w:iCs w:val="0"/>
-          <w:sz w:val="16"/>
-          <w:szCs w:val="16"/>
-          <w:lang w:val="pt-PT"/>
-        </w:rPr>
-        <w:t xml:space="preserve"> application</w:t>
-      </w:r>
+        <w:t xml:space="preserve"> Exemplo do </w:t>
+      </w:r>
+      <w:proofErr w:type="spellStart"/>
+      <w:r>
+        <w:rPr>
+          <w:i w:val="0"/>
+          <w:iCs w:val="0"/>
+          <w:sz w:val="16"/>
+          <w:szCs w:val="16"/>
+          <w:lang w:val="pt-PT"/>
+        </w:rPr>
+        <w:t>xml</w:t>
+      </w:r>
+      <w:proofErr w:type="spellEnd"/>
+      <w:r>
+        <w:rPr>
+          <w:i w:val="0"/>
+          <w:iCs w:val="0"/>
+          <w:sz w:val="16"/>
+          <w:szCs w:val="16"/>
+          <w:lang w:val="pt-PT"/>
+        </w:rPr>
+        <w:t xml:space="preserve"> como todos os nomes dos containers dentro uma </w:t>
+      </w:r>
+      <w:proofErr w:type="spellStart"/>
+      <w:r>
+        <w:rPr>
+          <w:i w:val="0"/>
+          <w:iCs w:val="0"/>
+          <w:sz w:val="16"/>
+          <w:szCs w:val="16"/>
+          <w:lang w:val="pt-PT"/>
+        </w:rPr>
+        <w:t>application</w:t>
+      </w:r>
+      <w:proofErr w:type="spellEnd"/>
     </w:p>
     <w:p>
       <w:pPr>
@@ -6842,13 +6725,7 @@
         <w:rPr>
           <w:lang w:val="pt-PT"/>
         </w:rPr>
-        <w:t xml:space="preserve"> será o nome da aplicação </w:t>
-      </w:r>
-      <w:r>
-        <w:rPr>
-          <w:lang w:val="pt-PT"/>
-        </w:rPr>
-        <w:t xml:space="preserve">onde será criado o container, para a criação do container é necessário enviar no body do pedido </w:t>
+        <w:t xml:space="preserve"> será o nome da aplicação onde será criado o container, para a criação do container é necessário enviar no body do pedido </w:t>
       </w:r>
       <w:proofErr w:type="spellStart"/>
       <w:r>
@@ -6915,6 +6792,7 @@
       </w:pPr>
       <w:r>
         <w:rPr>
+          <w:noProof/>
           <w:lang w:val="pt-PT"/>
         </w:rPr>
         <w:lastRenderedPageBreak/>
@@ -7079,6 +6957,7 @@
       </w:pPr>
       <w:r>
         <w:rPr>
+          <w:noProof/>
           <w:lang w:val="pt-PT"/>
         </w:rPr>
         <w:drawing>
@@ -7234,6 +7113,7 @@
         <w:rPr>
           <w:i w:val="0"/>
           <w:iCs w:val="0"/>
+          <w:noProof/>
           <w:sz w:val="16"/>
           <w:szCs w:val="16"/>
           <w:lang w:val="pt-PT"/>
@@ -7391,6 +7271,7 @@
         <w:rPr>
           <w:i w:val="0"/>
           <w:iCs w:val="0"/>
+          <w:noProof/>
           <w:sz w:val="16"/>
           <w:szCs w:val="16"/>
           <w:lang w:val="pt-PT"/>
@@ -7444,27 +7325,15 @@
           <w:lang w:val="pt-PT"/>
         </w:rPr>
       </w:pPr>
-      <w:proofErr w:type="spellStart"/>
-      <w:r>
-        <w:rPr>
-          <w:i w:val="0"/>
-          <w:iCs w:val="0"/>
-          <w:sz w:val="16"/>
-          <w:szCs w:val="16"/>
-          <w:lang w:val="pt-PT"/>
-        </w:rPr>
-        <w:t>Figura</w:t>
-      </w:r>
-      <w:proofErr w:type="spellEnd"/>
-      <w:r>
-        <w:rPr>
-          <w:i w:val="0"/>
-          <w:iCs w:val="0"/>
-          <w:sz w:val="16"/>
-          <w:szCs w:val="16"/>
-          <w:lang w:val="pt-PT"/>
-        </w:rPr>
-        <w:t xml:space="preserve"> </w:t>
+      <w:r>
+        <w:rPr>
+          <w:i w:val="0"/>
+          <w:iCs w:val="0"/>
+          <w:sz w:val="16"/>
+          <w:szCs w:val="16"/>
+          <w:lang w:val="pt-PT"/>
+        </w:rPr>
+        <w:t xml:space="preserve">Figura </w:t>
       </w:r>
       <w:r>
         <w:rPr>
@@ -7500,6 +7369,7 @@
         <w:rPr>
           <w:i w:val="0"/>
           <w:iCs w:val="0"/>
+          <w:noProof/>
           <w:sz w:val="16"/>
           <w:szCs w:val="16"/>
           <w:lang w:val="pt-PT"/>
@@ -7546,18 +7416,2863 @@
           <w:szCs w:val="16"/>
           <w:lang w:val="pt-PT"/>
         </w:rPr>
-        <w:t xml:space="preserve"> para a </w:t>
-      </w:r>
-      <w:proofErr w:type="spellStart"/>
-      <w:r>
-        <w:rPr>
-          <w:i w:val="0"/>
-          <w:iCs w:val="0"/>
-          <w:sz w:val="16"/>
-          <w:szCs w:val="16"/>
-          <w:lang w:val="pt-PT"/>
-        </w:rPr>
-        <w:t>criação</w:t>
+        <w:t xml:space="preserve"> para a criação e inserção do container </w:t>
+      </w:r>
+      <w:proofErr w:type="spellStart"/>
+      <w:r>
+        <w:rPr>
+          <w:i w:val="0"/>
+          <w:iCs w:val="0"/>
+          <w:sz w:val="16"/>
+          <w:szCs w:val="16"/>
+          <w:lang w:val="pt-PT"/>
+        </w:rPr>
+        <w:t>emu</w:t>
+      </w:r>
+      <w:proofErr w:type="spellEnd"/>
+      <w:r>
+        <w:rPr>
+          <w:i w:val="0"/>
+          <w:iCs w:val="0"/>
+          <w:sz w:val="16"/>
+          <w:szCs w:val="16"/>
+          <w:lang w:val="pt-PT"/>
+        </w:rPr>
+        <w:t xml:space="preserve"> ma </w:t>
+      </w:r>
+      <w:proofErr w:type="spellStart"/>
+      <w:r>
+        <w:rPr>
+          <w:i w:val="0"/>
+          <w:iCs w:val="0"/>
+          <w:sz w:val="16"/>
+          <w:szCs w:val="16"/>
+          <w:lang w:val="pt-PT"/>
+        </w:rPr>
+        <w:t>application</w:t>
+      </w:r>
+      <w:proofErr w:type="spellEnd"/>
+    </w:p>
+    <w:p>
+      <w:pPr>
+        <w:pStyle w:val="Ttulo3"/>
+        <w:rPr>
+          <w:lang w:val="pt-PT"/>
+        </w:rPr>
+      </w:pPr>
+      <w:proofErr w:type="spellStart"/>
+      <w:r>
+        <w:rPr>
+          <w:lang w:val="pt-PT"/>
+        </w:rPr>
+        <w:t>ContainerController</w:t>
+      </w:r>
+      <w:proofErr w:type="spellEnd"/>
+    </w:p>
+    <w:p>
+      <w:pPr>
+        <w:pStyle w:val="Corpodetexto"/>
+        <w:rPr>
+          <w:lang w:val="pt-PT"/>
+        </w:rPr>
+      </w:pPr>
+      <w:r>
+        <w:rPr>
+          <w:lang w:val="pt-PT"/>
+        </w:rPr>
+        <w:t xml:space="preserve">O </w:t>
+      </w:r>
+      <w:proofErr w:type="spellStart"/>
+      <w:r>
+        <w:rPr>
+          <w:lang w:val="pt-PT"/>
+        </w:rPr>
+        <w:t>ContainerController</w:t>
+      </w:r>
+      <w:proofErr w:type="spellEnd"/>
+      <w:r>
+        <w:rPr>
+          <w:lang w:val="pt-PT"/>
+        </w:rPr>
+        <w:t xml:space="preserve"> irá lidar com todos os pedidos HTTP que serão feitos para o endereço </w:t>
+      </w:r>
+      <w:hyperlink r:id="rId39" w:history="1">
+        <w:r>
+          <w:rPr>
+            <w:rStyle w:val="Hiperligao"/>
+            <w:lang w:val="pt-PT"/>
+          </w:rPr>
+          <w:t>http://localhost/api/somiod/{application}</w:t>
+        </w:r>
+        <w:r>
+          <w:rPr>
+            <w:rStyle w:val="Hiperligao"/>
+            <w:lang w:val="pt-PT"/>
+          </w:rPr>
+          <w:t>/{container}</w:t>
+        </w:r>
+      </w:hyperlink>
+      <w:r>
+        <w:rPr>
+          <w:lang w:val="pt-PT"/>
+        </w:rPr>
+        <w:t xml:space="preserve">, para a atualização de um container o método HTTP usado será o PUT para o endereço referido acima no body do pedido HTTP será enviado um </w:t>
+      </w:r>
+      <w:proofErr w:type="spellStart"/>
+      <w:r>
+        <w:rPr>
+          <w:lang w:val="pt-PT"/>
+        </w:rPr>
+        <w:t>xml</w:t>
+      </w:r>
+      <w:proofErr w:type="spellEnd"/>
+      <w:r>
+        <w:rPr>
+          <w:lang w:val="pt-PT"/>
+        </w:rPr>
+        <w:t xml:space="preserve"> com o novo nome do container o SOMIOD vai verificar se o pedido está certo e se o nome não vem vazio e se ainda não existe nenhum container com aquele nome dentro da </w:t>
+      </w:r>
+      <w:proofErr w:type="spellStart"/>
+      <w:r>
+        <w:rPr>
+          <w:lang w:val="pt-PT"/>
+        </w:rPr>
+        <w:t>application</w:t>
+      </w:r>
+      <w:proofErr w:type="spellEnd"/>
+      <w:r>
+        <w:rPr>
+          <w:lang w:val="pt-PT"/>
+        </w:rPr>
+        <w:t xml:space="preserve"> ao qual este pertence.</w:t>
+      </w:r>
+    </w:p>
+    <w:p>
+      <w:pPr>
+        <w:pStyle w:val="Corpodetexto"/>
+        <w:keepNext/>
+        <w:ind w:firstLine="0"/>
+      </w:pPr>
+      <w:r>
+        <w:rPr>
+          <w:lang w:val="pt-PT"/>
+        </w:rPr>
+        <w:drawing>
+          <wp:inline distT="0" distB="0" distL="0" distR="0" wp14:anchorId="0170AB9A" wp14:editId="1836C02A">
+            <wp:extent cx="3098800" cy="739140"/>
+            <wp:effectExtent l="0" t="0" r="6350" b="3810"/>
+            <wp:docPr id="440836487" name="Imagem 1" descr="Uma imagem com texto, captura de ecrã, Tipo de letra&#10;&#10;Descrição gerada automaticamente"/>
+            <wp:cNvGraphicFramePr>
+              <a:graphicFrameLocks xmlns:a="http://schemas.openxmlformats.org/drawingml/2006/main" noChangeAspect="1"/>
+            </wp:cNvGraphicFramePr>
+            <a:graphic xmlns:a="http://schemas.openxmlformats.org/drawingml/2006/main">
+              <a:graphicData uri="http://schemas.openxmlformats.org/drawingml/2006/picture">
+                <pic:pic xmlns:pic="http://schemas.openxmlformats.org/drawingml/2006/picture">
+                  <pic:nvPicPr>
+                    <pic:cNvPr id="440836487" name="Imagem 1" descr="Uma imagem com texto, captura de ecrã, Tipo de letra&#10;&#10;Descrição gerada automaticamente"/>
+                    <pic:cNvPicPr/>
+                  </pic:nvPicPr>
+                  <pic:blipFill>
+                    <a:blip r:embed="rId40"/>
+                    <a:stretch>
+                      <a:fillRect/>
+                    </a:stretch>
+                  </pic:blipFill>
+                  <pic:spPr>
+                    <a:xfrm>
+                      <a:off x="0" y="0"/>
+                      <a:ext cx="3098800" cy="739140"/>
+                    </a:xfrm>
+                    <a:prstGeom prst="rect">
+                      <a:avLst/>
+                    </a:prstGeom>
+                  </pic:spPr>
+                </pic:pic>
+              </a:graphicData>
+            </a:graphic>
+          </wp:inline>
+        </w:drawing>
+      </w:r>
+    </w:p>
+    <w:p>
+      <w:pPr>
+        <w:pStyle w:val="Legenda"/>
+        <w:jc w:val="both"/>
+        <w:rPr>
+          <w:i w:val="0"/>
+          <w:iCs w:val="0"/>
+          <w:sz w:val="16"/>
+          <w:szCs w:val="16"/>
+          <w:lang w:val="pt-PT"/>
+        </w:rPr>
+      </w:pPr>
+      <w:r>
+        <w:rPr>
+          <w:i w:val="0"/>
+          <w:iCs w:val="0"/>
+          <w:sz w:val="16"/>
+          <w:szCs w:val="16"/>
+          <w:lang w:val="pt-PT"/>
+        </w:rPr>
+        <w:t xml:space="preserve">Figura </w:t>
+      </w:r>
+      <w:r>
+        <w:rPr>
+          <w:i w:val="0"/>
+          <w:iCs w:val="0"/>
+          <w:sz w:val="16"/>
+          <w:szCs w:val="16"/>
+          <w:lang w:val="pt-PT"/>
+        </w:rPr>
+        <w:fldChar w:fldCharType="begin"/>
+      </w:r>
+      <w:r>
+        <w:rPr>
+          <w:i w:val="0"/>
+          <w:iCs w:val="0"/>
+          <w:sz w:val="16"/>
+          <w:szCs w:val="16"/>
+          <w:lang w:val="pt-PT"/>
+        </w:rPr>
+        <w:instrText xml:space="preserve"> SEQ Figura \* ARABIC </w:instrText>
+      </w:r>
+      <w:r>
+        <w:rPr>
+          <w:i w:val="0"/>
+          <w:iCs w:val="0"/>
+          <w:sz w:val="16"/>
+          <w:szCs w:val="16"/>
+          <w:lang w:val="pt-PT"/>
+        </w:rPr>
+        <w:fldChar w:fldCharType="separate"/>
+      </w:r>
+      <w:r>
+        <w:rPr>
+          <w:i w:val="0"/>
+          <w:iCs w:val="0"/>
+          <w:noProof/>
+          <w:sz w:val="16"/>
+          <w:szCs w:val="16"/>
+          <w:lang w:val="pt-PT"/>
+        </w:rPr>
+        <w:t>25</w:t>
+      </w:r>
+      <w:r>
+        <w:rPr>
+          <w:i w:val="0"/>
+          <w:iCs w:val="0"/>
+          <w:sz w:val="16"/>
+          <w:szCs w:val="16"/>
+          <w:lang w:val="pt-PT"/>
+        </w:rPr>
+        <w:fldChar w:fldCharType="end"/>
+      </w:r>
+      <w:r>
+        <w:rPr>
+          <w:i w:val="0"/>
+          <w:iCs w:val="0"/>
+          <w:sz w:val="16"/>
+          <w:szCs w:val="16"/>
+          <w:lang w:val="pt-PT"/>
+        </w:rPr>
+        <w:t xml:space="preserve"> Verificação do </w:t>
+      </w:r>
+      <w:proofErr w:type="spellStart"/>
+      <w:r>
+        <w:rPr>
+          <w:i w:val="0"/>
+          <w:iCs w:val="0"/>
+          <w:sz w:val="16"/>
+          <w:szCs w:val="16"/>
+          <w:lang w:val="pt-PT"/>
+        </w:rPr>
+        <w:t>res_type</w:t>
+      </w:r>
+      <w:proofErr w:type="spellEnd"/>
+    </w:p>
+    <w:p>
+      <w:pPr>
+        <w:pStyle w:val="Legenda"/>
+        <w:keepNext/>
+        <w:jc w:val="both"/>
+      </w:pPr>
+      <w:r>
+        <w:rPr>
+          <w:i w:val="0"/>
+          <w:iCs w:val="0"/>
+          <w:sz w:val="16"/>
+          <w:szCs w:val="16"/>
+          <w:lang w:val="pt-PT"/>
+        </w:rPr>
+        <w:drawing>
+          <wp:inline distT="0" distB="0" distL="0" distR="0" wp14:anchorId="77213DD7" wp14:editId="008E573D">
+            <wp:extent cx="3098800" cy="502920"/>
+            <wp:effectExtent l="0" t="0" r="6350" b="0"/>
+            <wp:docPr id="1683269277" name="Imagem 1" descr="Uma imagem com captura de ecrã, texto&#10;&#10;Descrição gerada automaticamente"/>
+            <wp:cNvGraphicFramePr>
+              <a:graphicFrameLocks xmlns:a="http://schemas.openxmlformats.org/drawingml/2006/main" noChangeAspect="1"/>
+            </wp:cNvGraphicFramePr>
+            <a:graphic xmlns:a="http://schemas.openxmlformats.org/drawingml/2006/main">
+              <a:graphicData uri="http://schemas.openxmlformats.org/drawingml/2006/picture">
+                <pic:pic xmlns:pic="http://schemas.openxmlformats.org/drawingml/2006/picture">
+                  <pic:nvPicPr>
+                    <pic:cNvPr id="1683269277" name="Imagem 1" descr="Uma imagem com captura de ecrã, texto&#10;&#10;Descrição gerada automaticamente"/>
+                    <pic:cNvPicPr/>
+                  </pic:nvPicPr>
+                  <pic:blipFill>
+                    <a:blip r:embed="rId41"/>
+                    <a:stretch>
+                      <a:fillRect/>
+                    </a:stretch>
+                  </pic:blipFill>
+                  <pic:spPr>
+                    <a:xfrm>
+                      <a:off x="0" y="0"/>
+                      <a:ext cx="3098800" cy="502920"/>
+                    </a:xfrm>
+                    <a:prstGeom prst="rect">
+                      <a:avLst/>
+                    </a:prstGeom>
+                  </pic:spPr>
+                </pic:pic>
+              </a:graphicData>
+            </a:graphic>
+          </wp:inline>
+        </w:drawing>
+      </w:r>
+    </w:p>
+    <w:p>
+      <w:pPr>
+        <w:pStyle w:val="Legenda"/>
+        <w:jc w:val="both"/>
+        <w:rPr>
+          <w:i w:val="0"/>
+          <w:iCs w:val="0"/>
+          <w:sz w:val="16"/>
+          <w:szCs w:val="16"/>
+          <w:lang w:val="pt-PT"/>
+        </w:rPr>
+      </w:pPr>
+      <w:r>
+        <w:rPr>
+          <w:i w:val="0"/>
+          <w:iCs w:val="0"/>
+          <w:sz w:val="16"/>
+          <w:szCs w:val="16"/>
+          <w:lang w:val="pt-PT"/>
+        </w:rPr>
+        <w:t xml:space="preserve">Figura </w:t>
+      </w:r>
+      <w:r>
+        <w:rPr>
+          <w:i w:val="0"/>
+          <w:iCs w:val="0"/>
+          <w:sz w:val="16"/>
+          <w:szCs w:val="16"/>
+          <w:lang w:val="pt-PT"/>
+        </w:rPr>
+        <w:fldChar w:fldCharType="begin"/>
+      </w:r>
+      <w:r>
+        <w:rPr>
+          <w:i w:val="0"/>
+          <w:iCs w:val="0"/>
+          <w:sz w:val="16"/>
+          <w:szCs w:val="16"/>
+          <w:lang w:val="pt-PT"/>
+        </w:rPr>
+        <w:instrText xml:space="preserve"> SEQ Figura \* ARABIC </w:instrText>
+      </w:r>
+      <w:r>
+        <w:rPr>
+          <w:i w:val="0"/>
+          <w:iCs w:val="0"/>
+          <w:sz w:val="16"/>
+          <w:szCs w:val="16"/>
+          <w:lang w:val="pt-PT"/>
+        </w:rPr>
+        <w:fldChar w:fldCharType="separate"/>
+      </w:r>
+      <w:r>
+        <w:rPr>
+          <w:i w:val="0"/>
+          <w:iCs w:val="0"/>
+          <w:noProof/>
+          <w:sz w:val="16"/>
+          <w:szCs w:val="16"/>
+          <w:lang w:val="pt-PT"/>
+        </w:rPr>
+        <w:t>26</w:t>
+      </w:r>
+      <w:r>
+        <w:rPr>
+          <w:i w:val="0"/>
+          <w:iCs w:val="0"/>
+          <w:sz w:val="16"/>
+          <w:szCs w:val="16"/>
+          <w:lang w:val="pt-PT"/>
+        </w:rPr>
+        <w:fldChar w:fldCharType="end"/>
+      </w:r>
+      <w:r>
+        <w:rPr>
+          <w:i w:val="0"/>
+          <w:iCs w:val="0"/>
+          <w:sz w:val="16"/>
+          <w:szCs w:val="16"/>
+          <w:lang w:val="pt-PT"/>
+        </w:rPr>
+        <w:t xml:space="preserve"> Verificação se o nome não </w:t>
+      </w:r>
+      <w:r>
+        <w:rPr>
+          <w:i w:val="0"/>
+          <w:iCs w:val="0"/>
+          <w:sz w:val="16"/>
+          <w:szCs w:val="16"/>
+          <w:lang w:val="pt-PT"/>
+        </w:rPr>
+        <w:t>está vazio</w:t>
+      </w:r>
+    </w:p>
+    <w:p>
+      <w:pPr>
+        <w:pStyle w:val="Corpodetexto"/>
+        <w:keepNext/>
+        <w:ind w:firstLine="0"/>
+      </w:pPr>
+      <w:r>
+        <w:rPr>
+          <w:lang w:val="pt-PT"/>
+        </w:rPr>
+        <w:drawing>
+          <wp:inline distT="0" distB="0" distL="0" distR="0" wp14:anchorId="04B720DA" wp14:editId="33A2C443">
+            <wp:extent cx="3098800" cy="942975"/>
+            <wp:effectExtent l="0" t="0" r="6350" b="9525"/>
+            <wp:docPr id="1240225568" name="Imagem 1" descr="Uma imagem com texto, captura de ecrã, Tipo de letra&#10;&#10;Descrição gerada automaticamente"/>
+            <wp:cNvGraphicFramePr>
+              <a:graphicFrameLocks xmlns:a="http://schemas.openxmlformats.org/drawingml/2006/main" noChangeAspect="1"/>
+            </wp:cNvGraphicFramePr>
+            <a:graphic xmlns:a="http://schemas.openxmlformats.org/drawingml/2006/main">
+              <a:graphicData uri="http://schemas.openxmlformats.org/drawingml/2006/picture">
+                <pic:pic xmlns:pic="http://schemas.openxmlformats.org/drawingml/2006/picture">
+                  <pic:nvPicPr>
+                    <pic:cNvPr id="1240225568" name="Imagem 1" descr="Uma imagem com texto, captura de ecrã, Tipo de letra&#10;&#10;Descrição gerada automaticamente"/>
+                    <pic:cNvPicPr/>
+                  </pic:nvPicPr>
+                  <pic:blipFill>
+                    <a:blip r:embed="rId42"/>
+                    <a:stretch>
+                      <a:fillRect/>
+                    </a:stretch>
+                  </pic:blipFill>
+                  <pic:spPr>
+                    <a:xfrm>
+                      <a:off x="0" y="0"/>
+                      <a:ext cx="3098800" cy="942975"/>
+                    </a:xfrm>
+                    <a:prstGeom prst="rect">
+                      <a:avLst/>
+                    </a:prstGeom>
+                  </pic:spPr>
+                </pic:pic>
+              </a:graphicData>
+            </a:graphic>
+          </wp:inline>
+        </w:drawing>
+      </w:r>
+    </w:p>
+    <w:p>
+      <w:pPr>
+        <w:pStyle w:val="Legenda"/>
+        <w:jc w:val="both"/>
+        <w:rPr>
+          <w:i w:val="0"/>
+          <w:iCs w:val="0"/>
+          <w:sz w:val="16"/>
+          <w:szCs w:val="16"/>
+          <w:lang w:val="pt-PT"/>
+        </w:rPr>
+      </w:pPr>
+      <w:r>
+        <w:rPr>
+          <w:i w:val="0"/>
+          <w:iCs w:val="0"/>
+          <w:sz w:val="16"/>
+          <w:szCs w:val="16"/>
+          <w:lang w:val="pt-PT"/>
+        </w:rPr>
+        <w:t xml:space="preserve">Figura </w:t>
+      </w:r>
+      <w:r>
+        <w:rPr>
+          <w:i w:val="0"/>
+          <w:iCs w:val="0"/>
+          <w:sz w:val="16"/>
+          <w:szCs w:val="16"/>
+          <w:lang w:val="pt-PT"/>
+        </w:rPr>
+        <w:fldChar w:fldCharType="begin"/>
+      </w:r>
+      <w:r>
+        <w:rPr>
+          <w:i w:val="0"/>
+          <w:iCs w:val="0"/>
+          <w:sz w:val="16"/>
+          <w:szCs w:val="16"/>
+          <w:lang w:val="pt-PT"/>
+        </w:rPr>
+        <w:instrText xml:space="preserve"> SEQ Figura \* ARABIC </w:instrText>
+      </w:r>
+      <w:r>
+        <w:rPr>
+          <w:i w:val="0"/>
+          <w:iCs w:val="0"/>
+          <w:sz w:val="16"/>
+          <w:szCs w:val="16"/>
+          <w:lang w:val="pt-PT"/>
+        </w:rPr>
+        <w:fldChar w:fldCharType="separate"/>
+      </w:r>
+      <w:r>
+        <w:rPr>
+          <w:i w:val="0"/>
+          <w:iCs w:val="0"/>
+          <w:noProof/>
+          <w:sz w:val="16"/>
+          <w:szCs w:val="16"/>
+          <w:lang w:val="pt-PT"/>
+        </w:rPr>
+        <w:t>27</w:t>
+      </w:r>
+      <w:r>
+        <w:rPr>
+          <w:i w:val="0"/>
+          <w:iCs w:val="0"/>
+          <w:sz w:val="16"/>
+          <w:szCs w:val="16"/>
+          <w:lang w:val="pt-PT"/>
+        </w:rPr>
+        <w:fldChar w:fldCharType="end"/>
+      </w:r>
+      <w:r>
+        <w:rPr>
+          <w:i w:val="0"/>
+          <w:iCs w:val="0"/>
+          <w:sz w:val="16"/>
+          <w:szCs w:val="16"/>
+          <w:lang w:val="pt-PT"/>
+        </w:rPr>
+        <w:t xml:space="preserve"> Código que verifica se a </w:t>
+      </w:r>
+      <w:proofErr w:type="spellStart"/>
+      <w:r>
+        <w:rPr>
+          <w:i w:val="0"/>
+          <w:iCs w:val="0"/>
+          <w:sz w:val="16"/>
+          <w:szCs w:val="16"/>
+          <w:lang w:val="pt-PT"/>
+        </w:rPr>
+        <w:t>application</w:t>
+      </w:r>
+      <w:proofErr w:type="spellEnd"/>
+      <w:r>
+        <w:rPr>
+          <w:i w:val="0"/>
+          <w:iCs w:val="0"/>
+          <w:sz w:val="16"/>
+          <w:szCs w:val="16"/>
+          <w:lang w:val="pt-PT"/>
+        </w:rPr>
+        <w:t xml:space="preserve"> existe</w:t>
+      </w:r>
+    </w:p>
+    <w:p>
+      <w:pPr>
+        <w:pStyle w:val="Legenda"/>
+        <w:keepNext/>
+        <w:jc w:val="both"/>
+      </w:pPr>
+      <w:r>
+        <w:rPr>
+          <w:i w:val="0"/>
+          <w:iCs w:val="0"/>
+          <w:sz w:val="16"/>
+          <w:szCs w:val="16"/>
+          <w:lang w:val="pt-PT"/>
+        </w:rPr>
+        <w:drawing>
+          <wp:inline distT="0" distB="0" distL="0" distR="0" wp14:anchorId="2D41827A" wp14:editId="73A86A7C">
+            <wp:extent cx="3098800" cy="1058545"/>
+            <wp:effectExtent l="0" t="0" r="6350" b="8255"/>
+            <wp:docPr id="68524491" name="Imagem 1" descr="Uma imagem com texto, captura de ecrã, software&#10;&#10;Descrição gerada automaticamente"/>
+            <wp:cNvGraphicFramePr>
+              <a:graphicFrameLocks xmlns:a="http://schemas.openxmlformats.org/drawingml/2006/main" noChangeAspect="1"/>
+            </wp:cNvGraphicFramePr>
+            <a:graphic xmlns:a="http://schemas.openxmlformats.org/drawingml/2006/main">
+              <a:graphicData uri="http://schemas.openxmlformats.org/drawingml/2006/picture">
+                <pic:pic xmlns:pic="http://schemas.openxmlformats.org/drawingml/2006/picture">
+                  <pic:nvPicPr>
+                    <pic:cNvPr id="68524491" name="Imagem 1" descr="Uma imagem com texto, captura de ecrã, software&#10;&#10;Descrição gerada automaticamente"/>
+                    <pic:cNvPicPr/>
+                  </pic:nvPicPr>
+                  <pic:blipFill>
+                    <a:blip r:embed="rId43"/>
+                    <a:stretch>
+                      <a:fillRect/>
+                    </a:stretch>
+                  </pic:blipFill>
+                  <pic:spPr>
+                    <a:xfrm>
+                      <a:off x="0" y="0"/>
+                      <a:ext cx="3098800" cy="1058545"/>
+                    </a:xfrm>
+                    <a:prstGeom prst="rect">
+                      <a:avLst/>
+                    </a:prstGeom>
+                  </pic:spPr>
+                </pic:pic>
+              </a:graphicData>
+            </a:graphic>
+          </wp:inline>
+        </w:drawing>
+      </w:r>
+    </w:p>
+    <w:p>
+      <w:pPr>
+        <w:pStyle w:val="Legenda"/>
+        <w:jc w:val="both"/>
+        <w:rPr>
+          <w:i w:val="0"/>
+          <w:iCs w:val="0"/>
+          <w:sz w:val="16"/>
+          <w:szCs w:val="16"/>
+          <w:lang w:val="pt-PT"/>
+        </w:rPr>
+      </w:pPr>
+      <w:r>
+        <w:rPr>
+          <w:i w:val="0"/>
+          <w:iCs w:val="0"/>
+          <w:sz w:val="16"/>
+          <w:szCs w:val="16"/>
+          <w:lang w:val="pt-PT"/>
+        </w:rPr>
+        <w:t xml:space="preserve">Figura </w:t>
+      </w:r>
+      <w:r>
+        <w:rPr>
+          <w:i w:val="0"/>
+          <w:iCs w:val="0"/>
+          <w:sz w:val="16"/>
+          <w:szCs w:val="16"/>
+          <w:lang w:val="pt-PT"/>
+        </w:rPr>
+        <w:fldChar w:fldCharType="begin"/>
+      </w:r>
+      <w:r>
+        <w:rPr>
+          <w:i w:val="0"/>
+          <w:iCs w:val="0"/>
+          <w:sz w:val="16"/>
+          <w:szCs w:val="16"/>
+          <w:lang w:val="pt-PT"/>
+        </w:rPr>
+        <w:instrText xml:space="preserve"> SEQ Figura \* ARABIC </w:instrText>
+      </w:r>
+      <w:r>
+        <w:rPr>
+          <w:i w:val="0"/>
+          <w:iCs w:val="0"/>
+          <w:sz w:val="16"/>
+          <w:szCs w:val="16"/>
+          <w:lang w:val="pt-PT"/>
+        </w:rPr>
+        <w:fldChar w:fldCharType="separate"/>
+      </w:r>
+      <w:r>
+        <w:rPr>
+          <w:i w:val="0"/>
+          <w:iCs w:val="0"/>
+          <w:noProof/>
+          <w:sz w:val="16"/>
+          <w:szCs w:val="16"/>
+          <w:lang w:val="pt-PT"/>
+        </w:rPr>
+        <w:t>28</w:t>
+      </w:r>
+      <w:r>
+        <w:rPr>
+          <w:i w:val="0"/>
+          <w:iCs w:val="0"/>
+          <w:sz w:val="16"/>
+          <w:szCs w:val="16"/>
+          <w:lang w:val="pt-PT"/>
+        </w:rPr>
+        <w:fldChar w:fldCharType="end"/>
+      </w:r>
+      <w:r>
+        <w:rPr>
+          <w:i w:val="0"/>
+          <w:iCs w:val="0"/>
+          <w:sz w:val="16"/>
+          <w:szCs w:val="16"/>
+          <w:lang w:val="pt-PT"/>
+        </w:rPr>
+        <w:t xml:space="preserve"> Código que verifica se o container existe</w:t>
+      </w:r>
+    </w:p>
+    <w:p>
+      <w:pPr>
+        <w:pStyle w:val="Legenda"/>
+        <w:keepNext/>
+        <w:jc w:val="both"/>
+      </w:pPr>
+      <w:r>
+        <w:rPr>
+          <w:i w:val="0"/>
+          <w:iCs w:val="0"/>
+          <w:sz w:val="16"/>
+          <w:szCs w:val="16"/>
+          <w:lang w:val="pt-PT"/>
+        </w:rPr>
+        <w:drawing>
+          <wp:inline distT="0" distB="0" distL="0" distR="0" wp14:anchorId="6AAA0CFA" wp14:editId="02802FFE">
+            <wp:extent cx="3098800" cy="884555"/>
+            <wp:effectExtent l="0" t="0" r="6350" b="0"/>
+            <wp:docPr id="776145959" name="Imagem 1" descr="Uma imagem com texto, captura de ecrã, Tipo de letra&#10;&#10;Descrição gerada automaticamente"/>
+            <wp:cNvGraphicFramePr>
+              <a:graphicFrameLocks xmlns:a="http://schemas.openxmlformats.org/drawingml/2006/main" noChangeAspect="1"/>
+            </wp:cNvGraphicFramePr>
+            <a:graphic xmlns:a="http://schemas.openxmlformats.org/drawingml/2006/main">
+              <a:graphicData uri="http://schemas.openxmlformats.org/drawingml/2006/picture">
+                <pic:pic xmlns:pic="http://schemas.openxmlformats.org/drawingml/2006/picture">
+                  <pic:nvPicPr>
+                    <pic:cNvPr id="776145959" name="Imagem 1" descr="Uma imagem com texto, captura de ecrã, Tipo de letra&#10;&#10;Descrição gerada automaticamente"/>
+                    <pic:cNvPicPr/>
+                  </pic:nvPicPr>
+                  <pic:blipFill>
+                    <a:blip r:embed="rId44"/>
+                    <a:stretch>
+                      <a:fillRect/>
+                    </a:stretch>
+                  </pic:blipFill>
+                  <pic:spPr>
+                    <a:xfrm>
+                      <a:off x="0" y="0"/>
+                      <a:ext cx="3098800" cy="884555"/>
+                    </a:xfrm>
+                    <a:prstGeom prst="rect">
+                      <a:avLst/>
+                    </a:prstGeom>
+                  </pic:spPr>
+                </pic:pic>
+              </a:graphicData>
+            </a:graphic>
+          </wp:inline>
+        </w:drawing>
+      </w:r>
+    </w:p>
+    <w:p>
+      <w:pPr>
+        <w:pStyle w:val="Legenda"/>
+        <w:jc w:val="both"/>
+        <w:rPr>
+          <w:i w:val="0"/>
+          <w:iCs w:val="0"/>
+          <w:sz w:val="16"/>
+          <w:szCs w:val="16"/>
+          <w:lang w:val="pt-PT"/>
+        </w:rPr>
+      </w:pPr>
+      <w:r>
+        <w:rPr>
+          <w:i w:val="0"/>
+          <w:iCs w:val="0"/>
+          <w:sz w:val="16"/>
+          <w:szCs w:val="16"/>
+          <w:lang w:val="pt-PT"/>
+        </w:rPr>
+        <w:t xml:space="preserve">Figura </w:t>
+      </w:r>
+      <w:r>
+        <w:rPr>
+          <w:i w:val="0"/>
+          <w:iCs w:val="0"/>
+          <w:sz w:val="16"/>
+          <w:szCs w:val="16"/>
+          <w:lang w:val="pt-PT"/>
+        </w:rPr>
+        <w:fldChar w:fldCharType="begin"/>
+      </w:r>
+      <w:r>
+        <w:rPr>
+          <w:i w:val="0"/>
+          <w:iCs w:val="0"/>
+          <w:sz w:val="16"/>
+          <w:szCs w:val="16"/>
+          <w:lang w:val="pt-PT"/>
+        </w:rPr>
+        <w:instrText xml:space="preserve"> SEQ Figura \* ARABIC </w:instrText>
+      </w:r>
+      <w:r>
+        <w:rPr>
+          <w:i w:val="0"/>
+          <w:iCs w:val="0"/>
+          <w:sz w:val="16"/>
+          <w:szCs w:val="16"/>
+          <w:lang w:val="pt-PT"/>
+        </w:rPr>
+        <w:fldChar w:fldCharType="separate"/>
+      </w:r>
+      <w:r>
+        <w:rPr>
+          <w:i w:val="0"/>
+          <w:iCs w:val="0"/>
+          <w:noProof/>
+          <w:sz w:val="16"/>
+          <w:szCs w:val="16"/>
+          <w:lang w:val="pt-PT"/>
+        </w:rPr>
+        <w:t>29</w:t>
+      </w:r>
+      <w:r>
+        <w:rPr>
+          <w:i w:val="0"/>
+          <w:iCs w:val="0"/>
+          <w:sz w:val="16"/>
+          <w:szCs w:val="16"/>
+          <w:lang w:val="pt-PT"/>
+        </w:rPr>
+        <w:fldChar w:fldCharType="end"/>
+      </w:r>
+      <w:r>
+        <w:rPr>
+          <w:i w:val="0"/>
+          <w:iCs w:val="0"/>
+          <w:sz w:val="16"/>
+          <w:szCs w:val="16"/>
+          <w:lang w:val="pt-PT"/>
+        </w:rPr>
+        <w:t xml:space="preserve"> Código que atualiza o container</w:t>
+      </w:r>
+    </w:p>
+    <w:p>
+      <w:pPr>
+        <w:pStyle w:val="Corpodetexto"/>
+        <w:rPr>
+          <w:lang w:val="pt-PT"/>
+        </w:rPr>
+      </w:pPr>
+      <w:r>
+        <w:rPr>
+          <w:lang w:val="pt-PT"/>
+        </w:rPr>
+        <w:t>Para a eliminação de um container é necessário enviar um pedido HTTP com o método DELETE para o endereço referido no anteriormente</w:t>
+      </w:r>
+      <w:r>
+        <w:rPr>
+          <w:lang w:val="pt-PT"/>
+        </w:rPr>
+        <w:t>, o SOMIOD verifica se existe o container que se está a tentar eliminar.</w:t>
+      </w:r>
+    </w:p>
+    <w:p>
+      <w:pPr>
+        <w:pStyle w:val="Corpodetexto"/>
+        <w:keepNext/>
+        <w:ind w:firstLine="0"/>
+      </w:pPr>
+      <w:r>
+        <w:rPr>
+          <w:lang w:val="pt-PT"/>
+        </w:rPr>
+        <w:drawing>
+          <wp:inline distT="0" distB="0" distL="0" distR="0" wp14:anchorId="6E9BC322" wp14:editId="5FE5F8B7">
+            <wp:extent cx="3098800" cy="925830"/>
+            <wp:effectExtent l="0" t="0" r="6350" b="7620"/>
+            <wp:docPr id="1188804020" name="Imagem 1" descr="Uma imagem com texto, captura de ecrã, software, Tipo de letra&#10;&#10;Descrição gerada automaticamente"/>
+            <wp:cNvGraphicFramePr>
+              <a:graphicFrameLocks xmlns:a="http://schemas.openxmlformats.org/drawingml/2006/main" noChangeAspect="1"/>
+            </wp:cNvGraphicFramePr>
+            <a:graphic xmlns:a="http://schemas.openxmlformats.org/drawingml/2006/main">
+              <a:graphicData uri="http://schemas.openxmlformats.org/drawingml/2006/picture">
+                <pic:pic xmlns:pic="http://schemas.openxmlformats.org/drawingml/2006/picture">
+                  <pic:nvPicPr>
+                    <pic:cNvPr id="1188804020" name="Imagem 1" descr="Uma imagem com texto, captura de ecrã, software, Tipo de letra&#10;&#10;Descrição gerada automaticamente"/>
+                    <pic:cNvPicPr/>
+                  </pic:nvPicPr>
+                  <pic:blipFill>
+                    <a:blip r:embed="rId45"/>
+                    <a:stretch>
+                      <a:fillRect/>
+                    </a:stretch>
+                  </pic:blipFill>
+                  <pic:spPr>
+                    <a:xfrm>
+                      <a:off x="0" y="0"/>
+                      <a:ext cx="3098800" cy="925830"/>
+                    </a:xfrm>
+                    <a:prstGeom prst="rect">
+                      <a:avLst/>
+                    </a:prstGeom>
+                  </pic:spPr>
+                </pic:pic>
+              </a:graphicData>
+            </a:graphic>
+          </wp:inline>
+        </w:drawing>
+      </w:r>
+    </w:p>
+    <w:p>
+      <w:pPr>
+        <w:pStyle w:val="Legenda"/>
+        <w:jc w:val="both"/>
+        <w:rPr>
+          <w:i w:val="0"/>
+          <w:iCs w:val="0"/>
+          <w:sz w:val="16"/>
+          <w:szCs w:val="16"/>
+          <w:lang w:val="pt-PT"/>
+        </w:rPr>
+      </w:pPr>
+      <w:r>
+        <w:rPr>
+          <w:i w:val="0"/>
+          <w:iCs w:val="0"/>
+          <w:sz w:val="16"/>
+          <w:szCs w:val="16"/>
+          <w:lang w:val="pt-PT"/>
+        </w:rPr>
+        <w:t xml:space="preserve">Figura </w:t>
+      </w:r>
+      <w:r>
+        <w:rPr>
+          <w:i w:val="0"/>
+          <w:iCs w:val="0"/>
+          <w:sz w:val="16"/>
+          <w:szCs w:val="16"/>
+          <w:lang w:val="pt-PT"/>
+        </w:rPr>
+        <w:fldChar w:fldCharType="begin"/>
+      </w:r>
+      <w:r>
+        <w:rPr>
+          <w:i w:val="0"/>
+          <w:iCs w:val="0"/>
+          <w:sz w:val="16"/>
+          <w:szCs w:val="16"/>
+          <w:lang w:val="pt-PT"/>
+        </w:rPr>
+        <w:instrText xml:space="preserve"> SEQ Figura \* ARABIC </w:instrText>
+      </w:r>
+      <w:r>
+        <w:rPr>
+          <w:i w:val="0"/>
+          <w:iCs w:val="0"/>
+          <w:sz w:val="16"/>
+          <w:szCs w:val="16"/>
+          <w:lang w:val="pt-PT"/>
+        </w:rPr>
+        <w:fldChar w:fldCharType="separate"/>
+      </w:r>
+      <w:r>
+        <w:rPr>
+          <w:i w:val="0"/>
+          <w:iCs w:val="0"/>
+          <w:noProof/>
+          <w:sz w:val="16"/>
+          <w:szCs w:val="16"/>
+          <w:lang w:val="pt-PT"/>
+        </w:rPr>
+        <w:t>30</w:t>
+      </w:r>
+      <w:r>
+        <w:rPr>
+          <w:i w:val="0"/>
+          <w:iCs w:val="0"/>
+          <w:sz w:val="16"/>
+          <w:szCs w:val="16"/>
+          <w:lang w:val="pt-PT"/>
+        </w:rPr>
+        <w:fldChar w:fldCharType="end"/>
+      </w:r>
+      <w:r>
+        <w:rPr>
+          <w:i w:val="0"/>
+          <w:iCs w:val="0"/>
+          <w:sz w:val="16"/>
+          <w:szCs w:val="16"/>
+          <w:lang w:val="pt-PT"/>
+        </w:rPr>
+        <w:t xml:space="preserve"> Código que verifica que a </w:t>
+      </w:r>
+      <w:proofErr w:type="spellStart"/>
+      <w:r>
+        <w:rPr>
+          <w:i w:val="0"/>
+          <w:iCs w:val="0"/>
+          <w:sz w:val="16"/>
+          <w:szCs w:val="16"/>
+          <w:lang w:val="pt-PT"/>
+        </w:rPr>
+        <w:t>application</w:t>
+      </w:r>
+      <w:proofErr w:type="spellEnd"/>
+      <w:r>
+        <w:rPr>
+          <w:i w:val="0"/>
+          <w:iCs w:val="0"/>
+          <w:sz w:val="16"/>
+          <w:szCs w:val="16"/>
+          <w:lang w:val="pt-PT"/>
+        </w:rPr>
+        <w:t xml:space="preserve"> existe</w:t>
+      </w:r>
+    </w:p>
+    <w:p>
+      <w:pPr>
+        <w:pStyle w:val="Legenda"/>
+        <w:keepNext/>
+        <w:jc w:val="both"/>
+      </w:pPr>
+      <w:r>
+        <w:rPr>
+          <w:i w:val="0"/>
+          <w:iCs w:val="0"/>
+          <w:sz w:val="16"/>
+          <w:szCs w:val="16"/>
+          <w:lang w:val="pt-PT"/>
+        </w:rPr>
+        <w:drawing>
+          <wp:inline distT="0" distB="0" distL="0" distR="0" wp14:anchorId="183EA1BD" wp14:editId="5C824563">
+            <wp:extent cx="3098800" cy="1432560"/>
+            <wp:effectExtent l="0" t="0" r="6350" b="0"/>
+            <wp:docPr id="623620673" name="Imagem 1" descr="Uma imagem com texto, captura de ecrã, software&#10;&#10;Descrição gerada automaticamente"/>
+            <wp:cNvGraphicFramePr>
+              <a:graphicFrameLocks xmlns:a="http://schemas.openxmlformats.org/drawingml/2006/main" noChangeAspect="1"/>
+            </wp:cNvGraphicFramePr>
+            <a:graphic xmlns:a="http://schemas.openxmlformats.org/drawingml/2006/main">
+              <a:graphicData uri="http://schemas.openxmlformats.org/drawingml/2006/picture">
+                <pic:pic xmlns:pic="http://schemas.openxmlformats.org/drawingml/2006/picture">
+                  <pic:nvPicPr>
+                    <pic:cNvPr id="623620673" name="Imagem 1" descr="Uma imagem com texto, captura de ecrã, software&#10;&#10;Descrição gerada automaticamente"/>
+                    <pic:cNvPicPr/>
+                  </pic:nvPicPr>
+                  <pic:blipFill>
+                    <a:blip r:embed="rId46"/>
+                    <a:stretch>
+                      <a:fillRect/>
+                    </a:stretch>
+                  </pic:blipFill>
+                  <pic:spPr>
+                    <a:xfrm>
+                      <a:off x="0" y="0"/>
+                      <a:ext cx="3098800" cy="1432560"/>
+                    </a:xfrm>
+                    <a:prstGeom prst="rect">
+                      <a:avLst/>
+                    </a:prstGeom>
+                  </pic:spPr>
+                </pic:pic>
+              </a:graphicData>
+            </a:graphic>
+          </wp:inline>
+        </w:drawing>
+      </w:r>
+    </w:p>
+    <w:p>
+      <w:pPr>
+        <w:pStyle w:val="Legenda"/>
+        <w:jc w:val="both"/>
+        <w:rPr>
+          <w:i w:val="0"/>
+          <w:iCs w:val="0"/>
+          <w:sz w:val="16"/>
+          <w:szCs w:val="16"/>
+          <w:lang w:val="pt-PT"/>
+        </w:rPr>
+      </w:pPr>
+      <w:r>
+        <w:rPr>
+          <w:i w:val="0"/>
+          <w:iCs w:val="0"/>
+          <w:sz w:val="16"/>
+          <w:szCs w:val="16"/>
+          <w:lang w:val="pt-PT"/>
+        </w:rPr>
+        <w:t xml:space="preserve">Figura </w:t>
+      </w:r>
+      <w:r>
+        <w:rPr>
+          <w:i w:val="0"/>
+          <w:iCs w:val="0"/>
+          <w:sz w:val="16"/>
+          <w:szCs w:val="16"/>
+          <w:lang w:val="pt-PT"/>
+        </w:rPr>
+        <w:fldChar w:fldCharType="begin"/>
+      </w:r>
+      <w:r>
+        <w:rPr>
+          <w:i w:val="0"/>
+          <w:iCs w:val="0"/>
+          <w:sz w:val="16"/>
+          <w:szCs w:val="16"/>
+          <w:lang w:val="pt-PT"/>
+        </w:rPr>
+        <w:instrText xml:space="preserve"> SEQ Figura \* ARABIC </w:instrText>
+      </w:r>
+      <w:r>
+        <w:rPr>
+          <w:i w:val="0"/>
+          <w:iCs w:val="0"/>
+          <w:sz w:val="16"/>
+          <w:szCs w:val="16"/>
+          <w:lang w:val="pt-PT"/>
+        </w:rPr>
+        <w:fldChar w:fldCharType="separate"/>
+      </w:r>
+      <w:r>
+        <w:rPr>
+          <w:i w:val="0"/>
+          <w:iCs w:val="0"/>
+          <w:noProof/>
+          <w:sz w:val="16"/>
+          <w:szCs w:val="16"/>
+          <w:lang w:val="pt-PT"/>
+        </w:rPr>
+        <w:t>31</w:t>
+      </w:r>
+      <w:r>
+        <w:rPr>
+          <w:i w:val="0"/>
+          <w:iCs w:val="0"/>
+          <w:sz w:val="16"/>
+          <w:szCs w:val="16"/>
+          <w:lang w:val="pt-PT"/>
+        </w:rPr>
+        <w:fldChar w:fldCharType="end"/>
+      </w:r>
+      <w:r>
+        <w:rPr>
+          <w:i w:val="0"/>
+          <w:iCs w:val="0"/>
+          <w:sz w:val="16"/>
+          <w:szCs w:val="16"/>
+          <w:lang w:val="pt-PT"/>
+        </w:rPr>
+        <w:t xml:space="preserve"> Código que elimina o container e verifica se este existe</w:t>
+      </w:r>
+    </w:p>
+    <w:p>
+      <w:pPr>
+        <w:pStyle w:val="Corpodetexto"/>
+        <w:rPr>
+          <w:lang w:val="pt-PT"/>
+        </w:rPr>
+      </w:pPr>
+      <w:r>
+        <w:rPr>
+          <w:lang w:val="pt-PT"/>
+        </w:rPr>
+        <w:t xml:space="preserve">Com o endereço referido no início também é possível a criação de Datas e </w:t>
+      </w:r>
+      <w:proofErr w:type="spellStart"/>
+      <w:r>
+        <w:rPr>
+          <w:lang w:val="pt-PT"/>
+        </w:rPr>
+        <w:t>Subscriptions</w:t>
+      </w:r>
+      <w:proofErr w:type="spellEnd"/>
+      <w:r>
+        <w:rPr>
+          <w:lang w:val="pt-PT"/>
+        </w:rPr>
+        <w:t xml:space="preserve"> dentro de um container para isso é necessário enviar um pedido HTTP com o método POST para </w:t>
+      </w:r>
+      <w:r>
+        <w:rPr>
+          <w:lang w:val="pt-PT"/>
+        </w:rPr>
+        <w:t xml:space="preserve">diferenciar quando é para criar uma </w:t>
+      </w:r>
+      <w:proofErr w:type="spellStart"/>
+      <w:r>
+        <w:rPr>
+          <w:lang w:val="pt-PT"/>
+        </w:rPr>
+        <w:t>subscription</w:t>
+      </w:r>
+      <w:proofErr w:type="spellEnd"/>
+      <w:r>
+        <w:rPr>
+          <w:lang w:val="pt-PT"/>
+        </w:rPr>
+        <w:t xml:space="preserve"> ou uma data é referido no body do pedido qual é o recurso a ser criado pelo </w:t>
+      </w:r>
+      <w:proofErr w:type="spellStart"/>
+      <w:r>
+        <w:rPr>
+          <w:lang w:val="pt-PT"/>
+        </w:rPr>
+        <w:t>res_type</w:t>
+      </w:r>
+      <w:proofErr w:type="spellEnd"/>
+      <w:r>
+        <w:rPr>
+          <w:lang w:val="pt-PT"/>
+        </w:rPr>
+        <w:t xml:space="preserve"> se for data é para criar uma data se for </w:t>
+      </w:r>
+      <w:proofErr w:type="spellStart"/>
+      <w:r>
+        <w:rPr>
+          <w:lang w:val="pt-PT"/>
+        </w:rPr>
+        <w:t>subscription</w:t>
+      </w:r>
+      <w:proofErr w:type="spellEnd"/>
+      <w:r>
+        <w:rPr>
+          <w:lang w:val="pt-PT"/>
+        </w:rPr>
+        <w:t xml:space="preserve"> é para criar uma </w:t>
+      </w:r>
+      <w:proofErr w:type="spellStart"/>
+      <w:r>
+        <w:rPr>
+          <w:lang w:val="pt-PT"/>
+        </w:rPr>
+        <w:t>subscription</w:t>
+      </w:r>
+      <w:proofErr w:type="spellEnd"/>
+      <w:r>
+        <w:rPr>
+          <w:lang w:val="pt-PT"/>
+        </w:rPr>
+        <w:t xml:space="preserve"> para tal é necessário verificar se a </w:t>
+      </w:r>
+      <w:proofErr w:type="spellStart"/>
+      <w:r>
+        <w:rPr>
+          <w:lang w:val="pt-PT"/>
+        </w:rPr>
+        <w:t>application</w:t>
+      </w:r>
+      <w:proofErr w:type="spellEnd"/>
+      <w:r>
+        <w:rPr>
+          <w:lang w:val="pt-PT"/>
+        </w:rPr>
+        <w:t xml:space="preserve"> existe e se o container e se o </w:t>
+      </w:r>
+      <w:proofErr w:type="spellStart"/>
+      <w:r>
+        <w:rPr>
+          <w:lang w:val="pt-PT"/>
+        </w:rPr>
+        <w:t>name</w:t>
+      </w:r>
+      <w:proofErr w:type="spellEnd"/>
+      <w:r>
+        <w:rPr>
+          <w:lang w:val="pt-PT"/>
+        </w:rPr>
+        <w:t xml:space="preserve"> não vem vazio para ambos, para a data ainda é necessário verificar que o contente não vem vazio e para a </w:t>
+      </w:r>
+      <w:proofErr w:type="spellStart"/>
+      <w:r>
+        <w:rPr>
+          <w:lang w:val="pt-PT"/>
+        </w:rPr>
+        <w:t>subscription</w:t>
+      </w:r>
+      <w:proofErr w:type="spellEnd"/>
+      <w:r>
+        <w:rPr>
+          <w:lang w:val="pt-PT"/>
+        </w:rPr>
+        <w:t xml:space="preserve"> é preciso verificar que o atributo </w:t>
+      </w:r>
+      <w:proofErr w:type="spellStart"/>
+      <w:r>
+        <w:rPr>
+          <w:lang w:val="pt-PT"/>
+        </w:rPr>
+        <w:t>event</w:t>
+      </w:r>
+      <w:proofErr w:type="spellEnd"/>
+      <w:r>
+        <w:rPr>
+          <w:lang w:val="pt-PT"/>
+        </w:rPr>
+        <w:t xml:space="preserve"> vem com um valor válido que tem de ser 1,2 ou 3 e por fim o </w:t>
+      </w:r>
+      <w:proofErr w:type="spellStart"/>
+      <w:r>
+        <w:rPr>
+          <w:lang w:val="pt-PT"/>
+        </w:rPr>
+        <w:t>endpoint</w:t>
+      </w:r>
+      <w:proofErr w:type="spellEnd"/>
+      <w:r>
+        <w:rPr>
+          <w:lang w:val="pt-PT"/>
+        </w:rPr>
+        <w:t xml:space="preserve"> tem de começar com </w:t>
+      </w:r>
+      <w:proofErr w:type="spellStart"/>
+      <w:r>
+        <w:rPr>
+          <w:lang w:val="pt-PT"/>
+        </w:rPr>
+        <w:t>mqtt</w:t>
+      </w:r>
+      <w:proofErr w:type="spellEnd"/>
+      <w:r>
+        <w:rPr>
+          <w:lang w:val="pt-PT"/>
+        </w:rPr>
+        <w:t>:// ou http:// e que contenham um endereço válido por exemplo (</w:t>
+      </w:r>
+      <w:proofErr w:type="spellStart"/>
+      <w:r>
+        <w:rPr>
+          <w:lang w:val="pt-PT"/>
+        </w:rPr>
+        <w:t>mqtt</w:t>
+      </w:r>
+      <w:proofErr w:type="spellEnd"/>
+      <w:r>
+        <w:rPr>
+          <w:lang w:val="pt-PT"/>
+        </w:rPr>
+        <w:t>://127.0.0.1)</w:t>
+      </w:r>
+      <w:r>
+        <w:rPr>
+          <w:lang w:val="pt-PT"/>
+        </w:rPr>
+        <w:t>.</w:t>
+      </w:r>
+    </w:p>
+    <w:p>
+      <w:pPr>
+        <w:pStyle w:val="Corpodetexto"/>
+        <w:ind w:firstLine="0"/>
+        <w:rPr>
+          <w:lang w:val="pt-PT"/>
+        </w:rPr>
+      </w:pPr>
+    </w:p>
+    <w:p>
+      <w:pPr>
+        <w:pStyle w:val="Corpodetexto"/>
+        <w:keepNext/>
+        <w:ind w:firstLine="0"/>
+      </w:pPr>
+      <w:r>
+        <w:lastRenderedPageBreak/>
+        <w:drawing>
+          <wp:inline distT="0" distB="0" distL="0" distR="0" wp14:anchorId="7A245FC8" wp14:editId="4BD7BD1A">
+            <wp:extent cx="3098800" cy="1797685"/>
+            <wp:effectExtent l="0" t="0" r="6350" b="0"/>
+            <wp:docPr id="1895642343" name="Imagem 1" descr="Uma imagem com texto, captura de ecrã&#10;&#10;Descrição gerada automaticamente"/>
+            <wp:cNvGraphicFramePr>
+              <a:graphicFrameLocks xmlns:a="http://schemas.openxmlformats.org/drawingml/2006/main" noChangeAspect="1"/>
+            </wp:cNvGraphicFramePr>
+            <a:graphic xmlns:a="http://schemas.openxmlformats.org/drawingml/2006/main">
+              <a:graphicData uri="http://schemas.openxmlformats.org/drawingml/2006/picture">
+                <pic:pic xmlns:pic="http://schemas.openxmlformats.org/drawingml/2006/picture">
+                  <pic:nvPicPr>
+                    <pic:cNvPr id="1895642343" name="Imagem 1" descr="Uma imagem com texto, captura de ecrã&#10;&#10;Descrição gerada automaticamente"/>
+                    <pic:cNvPicPr/>
+                  </pic:nvPicPr>
+                  <pic:blipFill>
+                    <a:blip r:embed="rId47"/>
+                    <a:stretch>
+                      <a:fillRect/>
+                    </a:stretch>
+                  </pic:blipFill>
+                  <pic:spPr>
+                    <a:xfrm>
+                      <a:off x="0" y="0"/>
+                      <a:ext cx="3098800" cy="1797685"/>
+                    </a:xfrm>
+                    <a:prstGeom prst="rect">
+                      <a:avLst/>
+                    </a:prstGeom>
+                  </pic:spPr>
+                </pic:pic>
+              </a:graphicData>
+            </a:graphic>
+          </wp:inline>
+        </w:drawing>
+      </w:r>
+    </w:p>
+    <w:p>
+      <w:pPr>
+        <w:pStyle w:val="Legenda"/>
+        <w:jc w:val="both"/>
+        <w:rPr>
+          <w:i w:val="0"/>
+          <w:iCs w:val="0"/>
+          <w:sz w:val="16"/>
+          <w:szCs w:val="16"/>
+          <w:lang w:val="pt-PT"/>
+        </w:rPr>
+      </w:pPr>
+      <w:r>
+        <w:rPr>
+          <w:i w:val="0"/>
+          <w:iCs w:val="0"/>
+          <w:sz w:val="16"/>
+          <w:szCs w:val="16"/>
+          <w:lang w:val="pt-PT"/>
+        </w:rPr>
+        <w:t xml:space="preserve">Figura </w:t>
+      </w:r>
+      <w:r>
+        <w:rPr>
+          <w:i w:val="0"/>
+          <w:iCs w:val="0"/>
+          <w:sz w:val="16"/>
+          <w:szCs w:val="16"/>
+          <w:lang w:val="pt-PT"/>
+        </w:rPr>
+        <w:fldChar w:fldCharType="begin"/>
+      </w:r>
+      <w:r>
+        <w:rPr>
+          <w:i w:val="0"/>
+          <w:iCs w:val="0"/>
+          <w:sz w:val="16"/>
+          <w:szCs w:val="16"/>
+          <w:lang w:val="pt-PT"/>
+        </w:rPr>
+        <w:instrText xml:space="preserve"> SEQ Figura \* ARABIC </w:instrText>
+      </w:r>
+      <w:r>
+        <w:rPr>
+          <w:i w:val="0"/>
+          <w:iCs w:val="0"/>
+          <w:sz w:val="16"/>
+          <w:szCs w:val="16"/>
+          <w:lang w:val="pt-PT"/>
+        </w:rPr>
+        <w:fldChar w:fldCharType="separate"/>
+      </w:r>
+      <w:r>
+        <w:rPr>
+          <w:i w:val="0"/>
+          <w:iCs w:val="0"/>
+          <w:noProof/>
+          <w:sz w:val="16"/>
+          <w:szCs w:val="16"/>
+          <w:lang w:val="pt-PT"/>
+        </w:rPr>
+        <w:t>32</w:t>
+      </w:r>
+      <w:r>
+        <w:rPr>
+          <w:i w:val="0"/>
+          <w:iCs w:val="0"/>
+          <w:sz w:val="16"/>
+          <w:szCs w:val="16"/>
+          <w:lang w:val="pt-PT"/>
+        </w:rPr>
+        <w:fldChar w:fldCharType="end"/>
+      </w:r>
+      <w:r>
+        <w:rPr>
+          <w:i w:val="0"/>
+          <w:iCs w:val="0"/>
+          <w:sz w:val="16"/>
+          <w:szCs w:val="16"/>
+          <w:lang w:val="pt-PT"/>
+        </w:rPr>
+        <w:t xml:space="preserve"> Código que verifica se o </w:t>
+      </w:r>
+      <w:proofErr w:type="spellStart"/>
+      <w:r>
+        <w:rPr>
+          <w:i w:val="0"/>
+          <w:iCs w:val="0"/>
+          <w:sz w:val="16"/>
+          <w:szCs w:val="16"/>
+          <w:lang w:val="pt-PT"/>
+        </w:rPr>
+        <w:t>endpoint</w:t>
+      </w:r>
+      <w:proofErr w:type="spellEnd"/>
+      <w:r>
+        <w:rPr>
+          <w:i w:val="0"/>
+          <w:iCs w:val="0"/>
+          <w:sz w:val="16"/>
+          <w:szCs w:val="16"/>
+          <w:lang w:val="pt-PT"/>
+        </w:rPr>
+        <w:t xml:space="preserve"> enviado é válido</w:t>
+      </w:r>
+    </w:p>
+    <w:p>
+      <w:pPr>
+        <w:pStyle w:val="Legenda"/>
+        <w:keepNext/>
+        <w:jc w:val="both"/>
+      </w:pPr>
+      <w:r>
+        <w:rPr>
+          <w:i w:val="0"/>
+          <w:iCs w:val="0"/>
+          <w:sz w:val="16"/>
+          <w:szCs w:val="16"/>
+          <w:lang w:val="pt-PT"/>
+        </w:rPr>
+        <w:drawing>
+          <wp:inline distT="0" distB="0" distL="0" distR="0" wp14:anchorId="00C66551" wp14:editId="4F30F02C">
+            <wp:extent cx="3098800" cy="1263015"/>
+            <wp:effectExtent l="0" t="0" r="6350" b="0"/>
+            <wp:docPr id="1261134797" name="Imagem 1" descr="Uma imagem com texto, captura de ecrã, software&#10;&#10;Descrição gerada automaticamente"/>
+            <wp:cNvGraphicFramePr>
+              <a:graphicFrameLocks xmlns:a="http://schemas.openxmlformats.org/drawingml/2006/main" noChangeAspect="1"/>
+            </wp:cNvGraphicFramePr>
+            <a:graphic xmlns:a="http://schemas.openxmlformats.org/drawingml/2006/main">
+              <a:graphicData uri="http://schemas.openxmlformats.org/drawingml/2006/picture">
+                <pic:pic xmlns:pic="http://schemas.openxmlformats.org/drawingml/2006/picture">
+                  <pic:nvPicPr>
+                    <pic:cNvPr id="1261134797" name="Imagem 1" descr="Uma imagem com texto, captura de ecrã, software&#10;&#10;Descrição gerada automaticamente"/>
+                    <pic:cNvPicPr/>
+                  </pic:nvPicPr>
+                  <pic:blipFill>
+                    <a:blip r:embed="rId48"/>
+                    <a:stretch>
+                      <a:fillRect/>
+                    </a:stretch>
+                  </pic:blipFill>
+                  <pic:spPr>
+                    <a:xfrm>
+                      <a:off x="0" y="0"/>
+                      <a:ext cx="3098800" cy="1263015"/>
+                    </a:xfrm>
+                    <a:prstGeom prst="rect">
+                      <a:avLst/>
+                    </a:prstGeom>
+                  </pic:spPr>
+                </pic:pic>
+              </a:graphicData>
+            </a:graphic>
+          </wp:inline>
+        </w:drawing>
+      </w:r>
+    </w:p>
+    <w:p>
+      <w:pPr>
+        <w:pStyle w:val="Legenda"/>
+        <w:jc w:val="both"/>
+        <w:rPr>
+          <w:i w:val="0"/>
+          <w:iCs w:val="0"/>
+          <w:sz w:val="16"/>
+          <w:szCs w:val="16"/>
+          <w:lang w:val="pt-PT"/>
+        </w:rPr>
+      </w:pPr>
+      <w:r>
+        <w:rPr>
+          <w:i w:val="0"/>
+          <w:iCs w:val="0"/>
+          <w:sz w:val="16"/>
+          <w:szCs w:val="16"/>
+          <w:lang w:val="pt-PT"/>
+        </w:rPr>
+        <w:t xml:space="preserve">Figura </w:t>
+      </w:r>
+      <w:r>
+        <w:rPr>
+          <w:i w:val="0"/>
+          <w:iCs w:val="0"/>
+          <w:sz w:val="16"/>
+          <w:szCs w:val="16"/>
+          <w:lang w:val="pt-PT"/>
+        </w:rPr>
+        <w:fldChar w:fldCharType="begin"/>
+      </w:r>
+      <w:r>
+        <w:rPr>
+          <w:i w:val="0"/>
+          <w:iCs w:val="0"/>
+          <w:sz w:val="16"/>
+          <w:szCs w:val="16"/>
+          <w:lang w:val="pt-PT"/>
+        </w:rPr>
+        <w:instrText xml:space="preserve"> SEQ Figura \* ARABIC </w:instrText>
+      </w:r>
+      <w:r>
+        <w:rPr>
+          <w:i w:val="0"/>
+          <w:iCs w:val="0"/>
+          <w:sz w:val="16"/>
+          <w:szCs w:val="16"/>
+          <w:lang w:val="pt-PT"/>
+        </w:rPr>
+        <w:fldChar w:fldCharType="separate"/>
+      </w:r>
+      <w:r>
+        <w:rPr>
+          <w:i w:val="0"/>
+          <w:iCs w:val="0"/>
+          <w:noProof/>
+          <w:sz w:val="16"/>
+          <w:szCs w:val="16"/>
+          <w:lang w:val="pt-PT"/>
+        </w:rPr>
+        <w:t>33</w:t>
+      </w:r>
+      <w:r>
+        <w:rPr>
+          <w:i w:val="0"/>
+          <w:iCs w:val="0"/>
+          <w:sz w:val="16"/>
+          <w:szCs w:val="16"/>
+          <w:lang w:val="pt-PT"/>
+        </w:rPr>
+        <w:fldChar w:fldCharType="end"/>
+      </w:r>
+      <w:r>
+        <w:rPr>
+          <w:i w:val="0"/>
+          <w:iCs w:val="0"/>
+          <w:sz w:val="16"/>
+          <w:szCs w:val="16"/>
+          <w:lang w:val="pt-PT"/>
+        </w:rPr>
+        <w:t xml:space="preserve"> Código para a criação de uma </w:t>
+      </w:r>
+      <w:proofErr w:type="spellStart"/>
+      <w:r>
+        <w:rPr>
+          <w:i w:val="0"/>
+          <w:iCs w:val="0"/>
+          <w:sz w:val="16"/>
+          <w:szCs w:val="16"/>
+          <w:lang w:val="pt-PT"/>
+        </w:rPr>
+        <w:t>subscription</w:t>
+      </w:r>
+      <w:proofErr w:type="spellEnd"/>
+    </w:p>
+    <w:p>
+      <w:pPr>
+        <w:pStyle w:val="Legenda"/>
+        <w:keepNext/>
+        <w:jc w:val="both"/>
+      </w:pPr>
+      <w:r>
+        <w:rPr>
+          <w:i w:val="0"/>
+          <w:iCs w:val="0"/>
+          <w:sz w:val="16"/>
+          <w:szCs w:val="16"/>
+          <w:lang w:val="pt-PT"/>
+        </w:rPr>
+        <w:drawing>
+          <wp:inline distT="0" distB="0" distL="0" distR="0" wp14:anchorId="211154F2" wp14:editId="302AB6F0">
+            <wp:extent cx="3098800" cy="1541780"/>
+            <wp:effectExtent l="0" t="0" r="6350" b="1270"/>
+            <wp:docPr id="376815626" name="Imagem 1" descr="Uma imagem com texto, Tipo de letra, captura de ecrã&#10;&#10;Descrição gerada automaticamente"/>
+            <wp:cNvGraphicFramePr>
+              <a:graphicFrameLocks xmlns:a="http://schemas.openxmlformats.org/drawingml/2006/main" noChangeAspect="1"/>
+            </wp:cNvGraphicFramePr>
+            <a:graphic xmlns:a="http://schemas.openxmlformats.org/drawingml/2006/main">
+              <a:graphicData uri="http://schemas.openxmlformats.org/drawingml/2006/picture">
+                <pic:pic xmlns:pic="http://schemas.openxmlformats.org/drawingml/2006/picture">
+                  <pic:nvPicPr>
+                    <pic:cNvPr id="376815626" name="Imagem 1" descr="Uma imagem com texto, Tipo de letra, captura de ecrã&#10;&#10;Descrição gerada automaticamente"/>
+                    <pic:cNvPicPr/>
+                  </pic:nvPicPr>
+                  <pic:blipFill>
+                    <a:blip r:embed="rId49"/>
+                    <a:stretch>
+                      <a:fillRect/>
+                    </a:stretch>
+                  </pic:blipFill>
+                  <pic:spPr>
+                    <a:xfrm>
+                      <a:off x="0" y="0"/>
+                      <a:ext cx="3098800" cy="1541780"/>
+                    </a:xfrm>
+                    <a:prstGeom prst="rect">
+                      <a:avLst/>
+                    </a:prstGeom>
+                  </pic:spPr>
+                </pic:pic>
+              </a:graphicData>
+            </a:graphic>
+          </wp:inline>
+        </w:drawing>
+      </w:r>
+    </w:p>
+    <w:p>
+      <w:pPr>
+        <w:pStyle w:val="Legenda"/>
+        <w:jc w:val="both"/>
+        <w:rPr>
+          <w:i w:val="0"/>
+          <w:iCs w:val="0"/>
+          <w:sz w:val="16"/>
+          <w:szCs w:val="16"/>
+          <w:lang w:val="pt-PT"/>
+        </w:rPr>
+      </w:pPr>
+      <w:r>
+        <w:rPr>
+          <w:i w:val="0"/>
+          <w:iCs w:val="0"/>
+          <w:sz w:val="16"/>
+          <w:szCs w:val="16"/>
+          <w:lang w:val="pt-PT"/>
+        </w:rPr>
+        <w:t xml:space="preserve">Figura </w:t>
+      </w:r>
+      <w:r>
+        <w:rPr>
+          <w:i w:val="0"/>
+          <w:iCs w:val="0"/>
+          <w:sz w:val="16"/>
+          <w:szCs w:val="16"/>
+          <w:lang w:val="pt-PT"/>
+        </w:rPr>
+        <w:fldChar w:fldCharType="begin"/>
+      </w:r>
+      <w:r>
+        <w:rPr>
+          <w:i w:val="0"/>
+          <w:iCs w:val="0"/>
+          <w:sz w:val="16"/>
+          <w:szCs w:val="16"/>
+          <w:lang w:val="pt-PT"/>
+        </w:rPr>
+        <w:instrText xml:space="preserve"> SEQ Figura \* ARABIC </w:instrText>
+      </w:r>
+      <w:r>
+        <w:rPr>
+          <w:i w:val="0"/>
+          <w:iCs w:val="0"/>
+          <w:sz w:val="16"/>
+          <w:szCs w:val="16"/>
+          <w:lang w:val="pt-PT"/>
+        </w:rPr>
+        <w:fldChar w:fldCharType="separate"/>
+      </w:r>
+      <w:r>
+        <w:rPr>
+          <w:i w:val="0"/>
+          <w:iCs w:val="0"/>
+          <w:noProof/>
+          <w:sz w:val="16"/>
+          <w:szCs w:val="16"/>
+          <w:lang w:val="pt-PT"/>
+        </w:rPr>
+        <w:t>34</w:t>
+      </w:r>
+      <w:r>
+        <w:rPr>
+          <w:i w:val="0"/>
+          <w:iCs w:val="0"/>
+          <w:sz w:val="16"/>
+          <w:szCs w:val="16"/>
+          <w:lang w:val="pt-PT"/>
+        </w:rPr>
+        <w:fldChar w:fldCharType="end"/>
+      </w:r>
+      <w:r>
+        <w:rPr>
+          <w:i w:val="0"/>
+          <w:iCs w:val="0"/>
+          <w:sz w:val="16"/>
+          <w:szCs w:val="16"/>
+          <w:lang w:val="pt-PT"/>
+        </w:rPr>
+        <w:t xml:space="preserve"> Exemplo </w:t>
+      </w:r>
+      <w:proofErr w:type="spellStart"/>
+      <w:r>
+        <w:rPr>
+          <w:i w:val="0"/>
+          <w:iCs w:val="0"/>
+          <w:sz w:val="16"/>
+          <w:szCs w:val="16"/>
+          <w:lang w:val="pt-PT"/>
+        </w:rPr>
+        <w:t>xml</w:t>
+      </w:r>
+      <w:proofErr w:type="spellEnd"/>
+      <w:r>
+        <w:rPr>
+          <w:i w:val="0"/>
+          <w:iCs w:val="0"/>
+          <w:sz w:val="16"/>
+          <w:szCs w:val="16"/>
+          <w:lang w:val="pt-PT"/>
+        </w:rPr>
+        <w:t xml:space="preserve"> para a criação de uma </w:t>
+      </w:r>
+      <w:proofErr w:type="spellStart"/>
+      <w:r>
+        <w:rPr>
+          <w:i w:val="0"/>
+          <w:iCs w:val="0"/>
+          <w:sz w:val="16"/>
+          <w:szCs w:val="16"/>
+          <w:lang w:val="pt-PT"/>
+        </w:rPr>
+        <w:t>subscription</w:t>
+      </w:r>
+      <w:proofErr w:type="spellEnd"/>
+    </w:p>
+    <w:p>
+      <w:pPr>
+        <w:pStyle w:val="Corpodetexto"/>
+        <w:rPr>
+          <w:lang w:val="pt-PT"/>
+        </w:rPr>
+      </w:pPr>
+      <w:r>
+        <w:rPr>
+          <w:lang w:val="pt-PT"/>
+        </w:rPr>
+        <w:t xml:space="preserve">Na criação de uma Data é necessário verificar se existem </w:t>
+      </w:r>
+      <w:proofErr w:type="spellStart"/>
+      <w:r>
+        <w:rPr>
+          <w:lang w:val="pt-PT"/>
+        </w:rPr>
+        <w:t>subscriptions</w:t>
+      </w:r>
+      <w:proofErr w:type="spellEnd"/>
+      <w:r>
+        <w:rPr>
+          <w:lang w:val="pt-PT"/>
+        </w:rPr>
+        <w:t xml:space="preserve"> </w:t>
+      </w:r>
+      <w:r>
+        <w:rPr>
+          <w:lang w:val="pt-PT"/>
+        </w:rPr>
+        <w:t>dentro do container que tenham o atributo 1 ou 3</w:t>
+      </w:r>
+      <w:r>
+        <w:rPr>
+          <w:lang w:val="pt-PT"/>
+        </w:rPr>
+        <w:t xml:space="preserve"> e enviar o </w:t>
+      </w:r>
+      <w:proofErr w:type="spellStart"/>
+      <w:r>
+        <w:rPr>
+          <w:lang w:val="pt-PT"/>
+        </w:rPr>
+        <w:t>content</w:t>
+      </w:r>
+      <w:proofErr w:type="spellEnd"/>
+      <w:r>
+        <w:rPr>
+          <w:lang w:val="pt-PT"/>
+        </w:rPr>
+        <w:t xml:space="preserve"> da data criada para o </w:t>
+      </w:r>
+      <w:proofErr w:type="spellStart"/>
+      <w:r>
+        <w:rPr>
+          <w:lang w:val="pt-PT"/>
+        </w:rPr>
+        <w:t>endpoint</w:t>
+      </w:r>
+      <w:proofErr w:type="spellEnd"/>
+      <w:r>
+        <w:rPr>
+          <w:lang w:val="pt-PT"/>
+        </w:rPr>
+        <w:t xml:space="preserve"> dessas </w:t>
+      </w:r>
+      <w:proofErr w:type="spellStart"/>
+      <w:r>
+        <w:rPr>
+          <w:lang w:val="pt-PT"/>
+        </w:rPr>
+        <w:t>subscriptions</w:t>
+      </w:r>
+      <w:proofErr w:type="spellEnd"/>
+    </w:p>
+    <w:p>
+      <w:pPr>
+        <w:pStyle w:val="Corpodetexto"/>
+        <w:keepNext/>
+        <w:ind w:firstLine="0"/>
+      </w:pPr>
+      <w:r>
+        <w:rPr>
+          <w:lang w:val="pt-PT"/>
+        </w:rPr>
+        <w:drawing>
+          <wp:inline distT="0" distB="0" distL="0" distR="0" wp14:anchorId="12C2EC88" wp14:editId="582A68F4">
+            <wp:extent cx="3098800" cy="967740"/>
+            <wp:effectExtent l="0" t="0" r="6350" b="3810"/>
+            <wp:docPr id="452643237" name="Imagem 1" descr="Uma imagem com texto, captura de ecrã, Tipo de letra&#10;&#10;Descrição gerada automaticamente"/>
+            <wp:cNvGraphicFramePr>
+              <a:graphicFrameLocks xmlns:a="http://schemas.openxmlformats.org/drawingml/2006/main" noChangeAspect="1"/>
+            </wp:cNvGraphicFramePr>
+            <a:graphic xmlns:a="http://schemas.openxmlformats.org/drawingml/2006/main">
+              <a:graphicData uri="http://schemas.openxmlformats.org/drawingml/2006/picture">
+                <pic:pic xmlns:pic="http://schemas.openxmlformats.org/drawingml/2006/picture">
+                  <pic:nvPicPr>
+                    <pic:cNvPr id="452643237" name="Imagem 1" descr="Uma imagem com texto, captura de ecrã, Tipo de letra&#10;&#10;Descrição gerada automaticamente"/>
+                    <pic:cNvPicPr/>
+                  </pic:nvPicPr>
+                  <pic:blipFill>
+                    <a:blip r:embed="rId50"/>
+                    <a:stretch>
+                      <a:fillRect/>
+                    </a:stretch>
+                  </pic:blipFill>
+                  <pic:spPr>
+                    <a:xfrm>
+                      <a:off x="0" y="0"/>
+                      <a:ext cx="3098800" cy="967740"/>
+                    </a:xfrm>
+                    <a:prstGeom prst="rect">
+                      <a:avLst/>
+                    </a:prstGeom>
+                  </pic:spPr>
+                </pic:pic>
+              </a:graphicData>
+            </a:graphic>
+          </wp:inline>
+        </w:drawing>
+      </w:r>
+    </w:p>
+    <w:p>
+      <w:pPr>
+        <w:pStyle w:val="Legenda"/>
+        <w:jc w:val="both"/>
+        <w:rPr>
+          <w:i w:val="0"/>
+          <w:iCs w:val="0"/>
+          <w:sz w:val="16"/>
+          <w:szCs w:val="16"/>
+          <w:lang w:val="pt-PT"/>
+        </w:rPr>
+      </w:pPr>
+      <w:r>
+        <w:rPr>
+          <w:i w:val="0"/>
+          <w:iCs w:val="0"/>
+          <w:sz w:val="16"/>
+          <w:szCs w:val="16"/>
+          <w:lang w:val="pt-PT"/>
+        </w:rPr>
+        <w:t xml:space="preserve">Figura </w:t>
+      </w:r>
+      <w:r>
+        <w:rPr>
+          <w:i w:val="0"/>
+          <w:iCs w:val="0"/>
+          <w:sz w:val="16"/>
+          <w:szCs w:val="16"/>
+          <w:lang w:val="pt-PT"/>
+        </w:rPr>
+        <w:fldChar w:fldCharType="begin"/>
+      </w:r>
+      <w:r>
+        <w:rPr>
+          <w:i w:val="0"/>
+          <w:iCs w:val="0"/>
+          <w:sz w:val="16"/>
+          <w:szCs w:val="16"/>
+          <w:lang w:val="pt-PT"/>
+        </w:rPr>
+        <w:instrText xml:space="preserve"> SEQ Figura \* ARABIC </w:instrText>
+      </w:r>
+      <w:r>
+        <w:rPr>
+          <w:i w:val="0"/>
+          <w:iCs w:val="0"/>
+          <w:sz w:val="16"/>
+          <w:szCs w:val="16"/>
+          <w:lang w:val="pt-PT"/>
+        </w:rPr>
+        <w:fldChar w:fldCharType="separate"/>
+      </w:r>
+      <w:r>
+        <w:rPr>
+          <w:i w:val="0"/>
+          <w:iCs w:val="0"/>
+          <w:noProof/>
+          <w:sz w:val="16"/>
+          <w:szCs w:val="16"/>
+          <w:lang w:val="pt-PT"/>
+        </w:rPr>
+        <w:t>35</w:t>
+      </w:r>
+      <w:r>
+        <w:rPr>
+          <w:i w:val="0"/>
+          <w:iCs w:val="0"/>
+          <w:sz w:val="16"/>
+          <w:szCs w:val="16"/>
+          <w:lang w:val="pt-PT"/>
+        </w:rPr>
+        <w:fldChar w:fldCharType="end"/>
+      </w:r>
+      <w:r>
+        <w:rPr>
+          <w:i w:val="0"/>
+          <w:iCs w:val="0"/>
+          <w:sz w:val="16"/>
+          <w:szCs w:val="16"/>
+          <w:lang w:val="pt-PT"/>
+        </w:rPr>
+        <w:t xml:space="preserve"> Código que verifica que tanto o </w:t>
+      </w:r>
+      <w:proofErr w:type="spellStart"/>
+      <w:r>
+        <w:rPr>
+          <w:i w:val="0"/>
+          <w:iCs w:val="0"/>
+          <w:sz w:val="16"/>
+          <w:szCs w:val="16"/>
+          <w:lang w:val="pt-PT"/>
+        </w:rPr>
+        <w:t>name</w:t>
+      </w:r>
+      <w:proofErr w:type="spellEnd"/>
+      <w:r>
+        <w:rPr>
+          <w:i w:val="0"/>
+          <w:iCs w:val="0"/>
+          <w:sz w:val="16"/>
+          <w:szCs w:val="16"/>
+          <w:lang w:val="pt-PT"/>
+        </w:rPr>
+        <w:t xml:space="preserve"> como o </w:t>
+      </w:r>
+      <w:proofErr w:type="spellStart"/>
+      <w:r>
+        <w:rPr>
+          <w:i w:val="0"/>
+          <w:iCs w:val="0"/>
+          <w:sz w:val="16"/>
+          <w:szCs w:val="16"/>
+          <w:lang w:val="pt-PT"/>
+        </w:rPr>
+        <w:t>content</w:t>
+      </w:r>
+      <w:proofErr w:type="spellEnd"/>
+      <w:r>
+        <w:rPr>
+          <w:i w:val="0"/>
+          <w:iCs w:val="0"/>
+          <w:sz w:val="16"/>
+          <w:szCs w:val="16"/>
+          <w:lang w:val="pt-PT"/>
+        </w:rPr>
+        <w:t xml:space="preserve"> não vêm vazios</w:t>
+      </w:r>
+    </w:p>
+    <w:p>
+      <w:pPr>
+        <w:pStyle w:val="Legenda"/>
+        <w:keepNext/>
+        <w:jc w:val="both"/>
+      </w:pPr>
+      <w:r>
+        <w:rPr>
+          <w:i w:val="0"/>
+          <w:iCs w:val="0"/>
+          <w:sz w:val="16"/>
+          <w:szCs w:val="16"/>
+          <w:lang w:val="pt-PT"/>
+        </w:rPr>
+        <w:drawing>
+          <wp:inline distT="0" distB="0" distL="0" distR="0" wp14:anchorId="72097D04" wp14:editId="3AA7FFEA">
+            <wp:extent cx="3098800" cy="2692400"/>
+            <wp:effectExtent l="0" t="0" r="6350" b="0"/>
+            <wp:docPr id="2138330249" name="Imagem 1" descr="Uma imagem com texto, captura de ecrã, software&#10;&#10;Descrição gerada automaticamente"/>
+            <wp:cNvGraphicFramePr>
+              <a:graphicFrameLocks xmlns:a="http://schemas.openxmlformats.org/drawingml/2006/main" noChangeAspect="1"/>
+            </wp:cNvGraphicFramePr>
+            <a:graphic xmlns:a="http://schemas.openxmlformats.org/drawingml/2006/main">
+              <a:graphicData uri="http://schemas.openxmlformats.org/drawingml/2006/picture">
+                <pic:pic xmlns:pic="http://schemas.openxmlformats.org/drawingml/2006/picture">
+                  <pic:nvPicPr>
+                    <pic:cNvPr id="2138330249" name="Imagem 1" descr="Uma imagem com texto, captura de ecrã, software&#10;&#10;Descrição gerada automaticamente"/>
+                    <pic:cNvPicPr/>
+                  </pic:nvPicPr>
+                  <pic:blipFill>
+                    <a:blip r:embed="rId51"/>
+                    <a:stretch>
+                      <a:fillRect/>
+                    </a:stretch>
+                  </pic:blipFill>
+                  <pic:spPr>
+                    <a:xfrm>
+                      <a:off x="0" y="0"/>
+                      <a:ext cx="3098800" cy="2692400"/>
+                    </a:xfrm>
+                    <a:prstGeom prst="rect">
+                      <a:avLst/>
+                    </a:prstGeom>
+                  </pic:spPr>
+                </pic:pic>
+              </a:graphicData>
+            </a:graphic>
+          </wp:inline>
+        </w:drawing>
+      </w:r>
+    </w:p>
+    <w:p>
+      <w:pPr>
+        <w:pStyle w:val="Legenda"/>
+        <w:jc w:val="both"/>
+        <w:rPr>
+          <w:i w:val="0"/>
+          <w:iCs w:val="0"/>
+          <w:sz w:val="16"/>
+          <w:szCs w:val="16"/>
+          <w:lang w:val="pt-PT"/>
+        </w:rPr>
+      </w:pPr>
+      <w:r>
+        <w:rPr>
+          <w:i w:val="0"/>
+          <w:iCs w:val="0"/>
+          <w:sz w:val="16"/>
+          <w:szCs w:val="16"/>
+          <w:lang w:val="pt-PT"/>
+        </w:rPr>
+        <w:t xml:space="preserve">Figura </w:t>
+      </w:r>
+      <w:r>
+        <w:rPr>
+          <w:i w:val="0"/>
+          <w:iCs w:val="0"/>
+          <w:sz w:val="16"/>
+          <w:szCs w:val="16"/>
+          <w:lang w:val="pt-PT"/>
+        </w:rPr>
+        <w:fldChar w:fldCharType="begin"/>
+      </w:r>
+      <w:r>
+        <w:rPr>
+          <w:i w:val="0"/>
+          <w:iCs w:val="0"/>
+          <w:sz w:val="16"/>
+          <w:szCs w:val="16"/>
+          <w:lang w:val="pt-PT"/>
+        </w:rPr>
+        <w:instrText xml:space="preserve"> SEQ Figura \* ARABIC </w:instrText>
+      </w:r>
+      <w:r>
+        <w:rPr>
+          <w:i w:val="0"/>
+          <w:iCs w:val="0"/>
+          <w:sz w:val="16"/>
+          <w:szCs w:val="16"/>
+          <w:lang w:val="pt-PT"/>
+        </w:rPr>
+        <w:fldChar w:fldCharType="separate"/>
+      </w:r>
+      <w:r>
+        <w:rPr>
+          <w:i w:val="0"/>
+          <w:iCs w:val="0"/>
+          <w:noProof/>
+          <w:sz w:val="16"/>
+          <w:szCs w:val="16"/>
+          <w:lang w:val="pt-PT"/>
+        </w:rPr>
+        <w:t>36</w:t>
+      </w:r>
+      <w:r>
+        <w:rPr>
+          <w:i w:val="0"/>
+          <w:iCs w:val="0"/>
+          <w:sz w:val="16"/>
+          <w:szCs w:val="16"/>
+          <w:lang w:val="pt-PT"/>
+        </w:rPr>
+        <w:fldChar w:fldCharType="end"/>
+      </w:r>
+      <w:r>
+        <w:rPr>
+          <w:i w:val="0"/>
+          <w:iCs w:val="0"/>
+          <w:sz w:val="16"/>
+          <w:szCs w:val="16"/>
+          <w:lang w:val="pt-PT"/>
+        </w:rPr>
+        <w:t xml:space="preserve"> Código para o envio do </w:t>
+      </w:r>
+      <w:proofErr w:type="spellStart"/>
+      <w:r>
+        <w:rPr>
+          <w:i w:val="0"/>
+          <w:iCs w:val="0"/>
+          <w:sz w:val="16"/>
+          <w:szCs w:val="16"/>
+          <w:lang w:val="pt-PT"/>
+        </w:rPr>
+        <w:t>content</w:t>
+      </w:r>
+      <w:proofErr w:type="spellEnd"/>
+      <w:r>
+        <w:rPr>
+          <w:i w:val="0"/>
+          <w:iCs w:val="0"/>
+          <w:sz w:val="16"/>
+          <w:szCs w:val="16"/>
+          <w:lang w:val="pt-PT"/>
+        </w:rPr>
+        <w:t xml:space="preserve"> da data para </w:t>
+      </w:r>
+      <w:r>
+        <w:rPr>
+          <w:i w:val="0"/>
+          <w:iCs w:val="0"/>
+          <w:sz w:val="16"/>
+          <w:szCs w:val="16"/>
+          <w:lang w:val="pt-PT"/>
+        </w:rPr>
+        <w:t>o</w:t>
+      </w:r>
+      <w:r>
+        <w:rPr>
+          <w:i w:val="0"/>
+          <w:iCs w:val="0"/>
+          <w:sz w:val="16"/>
+          <w:szCs w:val="16"/>
+          <w:lang w:val="pt-PT"/>
+        </w:rPr>
+        <w:t>s</w:t>
+      </w:r>
+      <w:r>
+        <w:rPr>
+          <w:i w:val="0"/>
+          <w:iCs w:val="0"/>
+          <w:sz w:val="16"/>
+          <w:szCs w:val="16"/>
+          <w:lang w:val="pt-PT"/>
+        </w:rPr>
+        <w:t xml:space="preserve"> </w:t>
+      </w:r>
+      <w:proofErr w:type="spellStart"/>
+      <w:r>
+        <w:rPr>
+          <w:i w:val="0"/>
+          <w:iCs w:val="0"/>
+          <w:sz w:val="16"/>
+          <w:szCs w:val="16"/>
+          <w:lang w:val="pt-PT"/>
+        </w:rPr>
+        <w:t>endpoints</w:t>
+      </w:r>
+      <w:proofErr w:type="spellEnd"/>
+      <w:r>
+        <w:rPr>
+          <w:i w:val="0"/>
+          <w:iCs w:val="0"/>
+          <w:sz w:val="16"/>
+          <w:szCs w:val="16"/>
+          <w:lang w:val="pt-PT"/>
+        </w:rPr>
+        <w:t xml:space="preserve"> das</w:t>
+      </w:r>
+      <w:r>
+        <w:rPr>
+          <w:i w:val="0"/>
+          <w:iCs w:val="0"/>
+          <w:sz w:val="16"/>
+          <w:szCs w:val="16"/>
+          <w:lang w:val="pt-PT"/>
+        </w:rPr>
+        <w:t xml:space="preserve"> </w:t>
+      </w:r>
+      <w:proofErr w:type="spellStart"/>
+      <w:r>
+        <w:rPr>
+          <w:i w:val="0"/>
+          <w:iCs w:val="0"/>
+          <w:sz w:val="16"/>
+          <w:szCs w:val="16"/>
+          <w:lang w:val="pt-PT"/>
+        </w:rPr>
+        <w:t>subscriptions</w:t>
+      </w:r>
+      <w:proofErr w:type="spellEnd"/>
+      <w:r>
+        <w:rPr>
+          <w:i w:val="0"/>
+          <w:iCs w:val="0"/>
+          <w:sz w:val="16"/>
+          <w:szCs w:val="16"/>
+          <w:lang w:val="pt-PT"/>
+        </w:rPr>
+        <w:t xml:space="preserve"> do container</w:t>
+      </w:r>
+    </w:p>
+    <w:p>
+      <w:pPr>
+        <w:pStyle w:val="Legenda"/>
+        <w:keepNext/>
+        <w:jc w:val="both"/>
+      </w:pPr>
+      <w:r>
+        <w:rPr>
+          <w:i w:val="0"/>
+          <w:iCs w:val="0"/>
+          <w:sz w:val="16"/>
+          <w:szCs w:val="16"/>
+          <w:lang w:val="pt-PT"/>
+        </w:rPr>
+        <w:drawing>
+          <wp:inline distT="0" distB="0" distL="0" distR="0" wp14:anchorId="3F6BB385" wp14:editId="12F1732A">
+            <wp:extent cx="3098800" cy="1699895"/>
+            <wp:effectExtent l="0" t="0" r="6350" b="0"/>
+            <wp:docPr id="1318798420" name="Imagem 1" descr="Uma imagem com texto, captura de ecrã, software, Software de multimédia&#10;&#10;Descrição gerada automaticamente"/>
+            <wp:cNvGraphicFramePr>
+              <a:graphicFrameLocks xmlns:a="http://schemas.openxmlformats.org/drawingml/2006/main" noChangeAspect="1"/>
+            </wp:cNvGraphicFramePr>
+            <a:graphic xmlns:a="http://schemas.openxmlformats.org/drawingml/2006/main">
+              <a:graphicData uri="http://schemas.openxmlformats.org/drawingml/2006/picture">
+                <pic:pic xmlns:pic="http://schemas.openxmlformats.org/drawingml/2006/picture">
+                  <pic:nvPicPr>
+                    <pic:cNvPr id="1318798420" name="Imagem 1" descr="Uma imagem com texto, captura de ecrã, software, Software de multimédia&#10;&#10;Descrição gerada automaticamente"/>
+                    <pic:cNvPicPr/>
+                  </pic:nvPicPr>
+                  <pic:blipFill>
+                    <a:blip r:embed="rId52"/>
+                    <a:stretch>
+                      <a:fillRect/>
+                    </a:stretch>
+                  </pic:blipFill>
+                  <pic:spPr>
+                    <a:xfrm>
+                      <a:off x="0" y="0"/>
+                      <a:ext cx="3098800" cy="1699895"/>
+                    </a:xfrm>
+                    <a:prstGeom prst="rect">
+                      <a:avLst/>
+                    </a:prstGeom>
+                  </pic:spPr>
+                </pic:pic>
+              </a:graphicData>
+            </a:graphic>
+          </wp:inline>
+        </w:drawing>
+      </w:r>
+    </w:p>
+    <w:p>
+      <w:pPr>
+        <w:pStyle w:val="Legenda"/>
+        <w:jc w:val="both"/>
+        <w:rPr>
+          <w:i w:val="0"/>
+          <w:iCs w:val="0"/>
+          <w:sz w:val="16"/>
+          <w:szCs w:val="16"/>
+          <w:lang w:val="pt-PT"/>
+        </w:rPr>
+      </w:pPr>
+      <w:r>
+        <w:rPr>
+          <w:i w:val="0"/>
+          <w:iCs w:val="0"/>
+          <w:sz w:val="16"/>
+          <w:szCs w:val="16"/>
+          <w:lang w:val="pt-PT"/>
+        </w:rPr>
+        <w:t xml:space="preserve">Figura </w:t>
+      </w:r>
+      <w:r>
+        <w:rPr>
+          <w:i w:val="0"/>
+          <w:iCs w:val="0"/>
+          <w:sz w:val="16"/>
+          <w:szCs w:val="16"/>
+          <w:lang w:val="pt-PT"/>
+        </w:rPr>
+        <w:fldChar w:fldCharType="begin"/>
+      </w:r>
+      <w:r>
+        <w:rPr>
+          <w:i w:val="0"/>
+          <w:iCs w:val="0"/>
+          <w:sz w:val="16"/>
+          <w:szCs w:val="16"/>
+          <w:lang w:val="pt-PT"/>
+        </w:rPr>
+        <w:instrText xml:space="preserve"> SEQ Figura \* ARABIC </w:instrText>
+      </w:r>
+      <w:r>
+        <w:rPr>
+          <w:i w:val="0"/>
+          <w:iCs w:val="0"/>
+          <w:sz w:val="16"/>
+          <w:szCs w:val="16"/>
+          <w:lang w:val="pt-PT"/>
+        </w:rPr>
+        <w:fldChar w:fldCharType="separate"/>
+      </w:r>
+      <w:r>
+        <w:rPr>
+          <w:i w:val="0"/>
+          <w:iCs w:val="0"/>
+          <w:noProof/>
+          <w:sz w:val="16"/>
+          <w:szCs w:val="16"/>
+          <w:lang w:val="pt-PT"/>
+        </w:rPr>
+        <w:t>37</w:t>
+      </w:r>
+      <w:r>
+        <w:rPr>
+          <w:i w:val="0"/>
+          <w:iCs w:val="0"/>
+          <w:sz w:val="16"/>
+          <w:szCs w:val="16"/>
+          <w:lang w:val="pt-PT"/>
+        </w:rPr>
+        <w:fldChar w:fldCharType="end"/>
+      </w:r>
+      <w:r>
+        <w:rPr>
+          <w:i w:val="0"/>
+          <w:iCs w:val="0"/>
+          <w:sz w:val="16"/>
+          <w:szCs w:val="16"/>
+          <w:lang w:val="pt-PT"/>
+        </w:rPr>
+        <w:t xml:space="preserve"> Código para inserir a data na base de dados</w:t>
+      </w:r>
+    </w:p>
+    <w:p>
+      <w:pPr>
+        <w:pStyle w:val="Legenda"/>
+        <w:keepNext/>
+        <w:jc w:val="both"/>
+      </w:pPr>
+      <w:r>
+        <w:rPr>
+          <w:i w:val="0"/>
+          <w:iCs w:val="0"/>
+          <w:sz w:val="16"/>
+          <w:szCs w:val="16"/>
+          <w:lang w:val="pt-PT"/>
+        </w:rPr>
+        <w:drawing>
+          <wp:inline distT="0" distB="0" distL="0" distR="0" wp14:anchorId="73B98505" wp14:editId="44E2B7EA">
+            <wp:extent cx="3098800" cy="1336040"/>
+            <wp:effectExtent l="0" t="0" r="6350" b="0"/>
+            <wp:docPr id="353921865" name="Imagem 1" descr="Uma imagem com texto, Tipo de letra, captura de ecrã, número&#10;&#10;Descrição gerada automaticamente"/>
+            <wp:cNvGraphicFramePr>
+              <a:graphicFrameLocks xmlns:a="http://schemas.openxmlformats.org/drawingml/2006/main" noChangeAspect="1"/>
+            </wp:cNvGraphicFramePr>
+            <a:graphic xmlns:a="http://schemas.openxmlformats.org/drawingml/2006/main">
+              <a:graphicData uri="http://schemas.openxmlformats.org/drawingml/2006/picture">
+                <pic:pic xmlns:pic="http://schemas.openxmlformats.org/drawingml/2006/picture">
+                  <pic:nvPicPr>
+                    <pic:cNvPr id="353921865" name="Imagem 1" descr="Uma imagem com texto, Tipo de letra, captura de ecrã, número&#10;&#10;Descrição gerada automaticamente"/>
+                    <pic:cNvPicPr/>
+                  </pic:nvPicPr>
+                  <pic:blipFill>
+                    <a:blip r:embed="rId53"/>
+                    <a:stretch>
+                      <a:fillRect/>
+                    </a:stretch>
+                  </pic:blipFill>
+                  <pic:spPr>
+                    <a:xfrm>
+                      <a:off x="0" y="0"/>
+                      <a:ext cx="3098800" cy="1336040"/>
+                    </a:xfrm>
+                    <a:prstGeom prst="rect">
+                      <a:avLst/>
+                    </a:prstGeom>
+                  </pic:spPr>
+                </pic:pic>
+              </a:graphicData>
+            </a:graphic>
+          </wp:inline>
+        </w:drawing>
+      </w:r>
+    </w:p>
+    <w:p>
+      <w:pPr>
+        <w:pStyle w:val="Legenda"/>
+        <w:jc w:val="both"/>
+        <w:rPr>
+          <w:i w:val="0"/>
+          <w:iCs w:val="0"/>
+          <w:sz w:val="16"/>
+          <w:szCs w:val="16"/>
+          <w:lang w:val="pt-PT"/>
+        </w:rPr>
+      </w:pPr>
+      <w:r>
+        <w:rPr>
+          <w:i w:val="0"/>
+          <w:iCs w:val="0"/>
+          <w:sz w:val="16"/>
+          <w:szCs w:val="16"/>
+          <w:lang w:val="pt-PT"/>
+        </w:rPr>
+        <w:t xml:space="preserve">Figura </w:t>
+      </w:r>
+      <w:r>
+        <w:rPr>
+          <w:i w:val="0"/>
+          <w:iCs w:val="0"/>
+          <w:sz w:val="16"/>
+          <w:szCs w:val="16"/>
+          <w:lang w:val="pt-PT"/>
+        </w:rPr>
+        <w:fldChar w:fldCharType="begin"/>
+      </w:r>
+      <w:r>
+        <w:rPr>
+          <w:i w:val="0"/>
+          <w:iCs w:val="0"/>
+          <w:sz w:val="16"/>
+          <w:szCs w:val="16"/>
+          <w:lang w:val="pt-PT"/>
+        </w:rPr>
+        <w:instrText xml:space="preserve"> SEQ Figura \* ARABIC </w:instrText>
+      </w:r>
+      <w:r>
+        <w:rPr>
+          <w:i w:val="0"/>
+          <w:iCs w:val="0"/>
+          <w:sz w:val="16"/>
+          <w:szCs w:val="16"/>
+          <w:lang w:val="pt-PT"/>
+        </w:rPr>
+        <w:fldChar w:fldCharType="separate"/>
+      </w:r>
+      <w:r>
+        <w:rPr>
+          <w:i w:val="0"/>
+          <w:iCs w:val="0"/>
+          <w:noProof/>
+          <w:sz w:val="16"/>
+          <w:szCs w:val="16"/>
+          <w:lang w:val="pt-PT"/>
+        </w:rPr>
+        <w:t>38</w:t>
+      </w:r>
+      <w:r>
+        <w:rPr>
+          <w:i w:val="0"/>
+          <w:iCs w:val="0"/>
+          <w:sz w:val="16"/>
+          <w:szCs w:val="16"/>
+          <w:lang w:val="pt-PT"/>
+        </w:rPr>
+        <w:fldChar w:fldCharType="end"/>
+      </w:r>
+      <w:r>
+        <w:rPr>
+          <w:i w:val="0"/>
+          <w:iCs w:val="0"/>
+          <w:sz w:val="16"/>
+          <w:szCs w:val="16"/>
+          <w:lang w:val="pt-PT"/>
+        </w:rPr>
+        <w:t xml:space="preserve"> Exemplo </w:t>
+      </w:r>
+      <w:proofErr w:type="spellStart"/>
+      <w:r>
+        <w:rPr>
+          <w:i w:val="0"/>
+          <w:iCs w:val="0"/>
+          <w:sz w:val="16"/>
+          <w:szCs w:val="16"/>
+          <w:lang w:val="pt-PT"/>
+        </w:rPr>
+        <w:t>xml</w:t>
+      </w:r>
+      <w:proofErr w:type="spellEnd"/>
+      <w:r>
+        <w:rPr>
+          <w:i w:val="0"/>
+          <w:iCs w:val="0"/>
+          <w:sz w:val="16"/>
+          <w:szCs w:val="16"/>
+          <w:lang w:val="pt-PT"/>
+        </w:rPr>
+        <w:t xml:space="preserve"> para a criação de uma data</w:t>
+      </w:r>
+    </w:p>
+    <w:p>
+      <w:pPr>
+        <w:pStyle w:val="Corpodetexto"/>
+        <w:rPr>
+          <w:lang w:val="pt-PT"/>
+        </w:rPr>
+      </w:pPr>
+      <w:r>
+        <w:rPr>
+          <w:lang w:val="pt-PT"/>
+        </w:rPr>
+        <w:t xml:space="preserve">O último método do </w:t>
+      </w:r>
+      <w:proofErr w:type="spellStart"/>
+      <w:r>
+        <w:rPr>
+          <w:lang w:val="pt-PT"/>
+        </w:rPr>
+        <w:t>ContainerController</w:t>
+      </w:r>
+      <w:proofErr w:type="spellEnd"/>
+      <w:r>
+        <w:rPr>
+          <w:lang w:val="pt-PT"/>
+        </w:rPr>
+        <w:t xml:space="preserve"> é o método que será chamado quando se envia um pedido HTTP com o método GET para o endereço referenciado no início, este método retornará os detalhes de um container ou todos os nomes das datas ou </w:t>
+      </w:r>
+      <w:proofErr w:type="spellStart"/>
+      <w:r>
+        <w:rPr>
+          <w:lang w:val="pt-PT"/>
+        </w:rPr>
+        <w:t>subscriptions</w:t>
+      </w:r>
+      <w:proofErr w:type="spellEnd"/>
+      <w:r>
+        <w:rPr>
+          <w:lang w:val="pt-PT"/>
+        </w:rPr>
+        <w:t xml:space="preserve"> para retornar as datas é necessário enviar um </w:t>
+      </w:r>
+      <w:proofErr w:type="spellStart"/>
+      <w:r>
+        <w:rPr>
+          <w:lang w:val="pt-PT"/>
+        </w:rPr>
+        <w:t>Header</w:t>
+      </w:r>
+      <w:proofErr w:type="spellEnd"/>
+      <w:r>
+        <w:rPr>
+          <w:lang w:val="pt-PT"/>
+        </w:rPr>
+        <w:t xml:space="preserve"> com o nome </w:t>
+      </w:r>
+      <w:proofErr w:type="spellStart"/>
+      <w:r>
+        <w:rPr>
+          <w:lang w:val="pt-PT"/>
+        </w:rPr>
+        <w:t>somiod-discover</w:t>
+      </w:r>
+      <w:proofErr w:type="spellEnd"/>
+      <w:r>
+        <w:rPr>
+          <w:lang w:val="pt-PT"/>
+        </w:rPr>
+        <w:t xml:space="preserve"> e o valor “data” e para as </w:t>
+      </w:r>
+      <w:proofErr w:type="spellStart"/>
+      <w:r>
+        <w:rPr>
+          <w:lang w:val="pt-PT"/>
+        </w:rPr>
+        <w:t>subscriptions</w:t>
+      </w:r>
+      <w:proofErr w:type="spellEnd"/>
+      <w:r>
+        <w:rPr>
+          <w:lang w:val="pt-PT"/>
+        </w:rPr>
+        <w:t xml:space="preserve"> com o valor “</w:t>
+      </w:r>
+      <w:proofErr w:type="spellStart"/>
+      <w:r>
+        <w:rPr>
+          <w:lang w:val="pt-PT"/>
+        </w:rPr>
+        <w:t>subscription</w:t>
+      </w:r>
+      <w:proofErr w:type="spellEnd"/>
+      <w:r>
+        <w:rPr>
+          <w:lang w:val="pt-PT"/>
+        </w:rPr>
+        <w:t xml:space="preserve">” e para os detalhes do container é quando não existe nenhum </w:t>
+      </w:r>
+      <w:proofErr w:type="spellStart"/>
+      <w:r>
+        <w:rPr>
+          <w:lang w:val="pt-PT"/>
+        </w:rPr>
+        <w:t>Header</w:t>
+      </w:r>
+      <w:proofErr w:type="spellEnd"/>
+      <w:r>
+        <w:rPr>
+          <w:lang w:val="pt-PT"/>
+        </w:rPr>
+        <w:t>.</w:t>
+      </w:r>
+    </w:p>
+    <w:p>
+      <w:pPr>
+        <w:pStyle w:val="Corpodetexto"/>
+        <w:keepNext/>
+        <w:ind w:firstLine="0"/>
+      </w:pPr>
+      <w:r>
+        <w:rPr>
+          <w:lang w:val="pt-PT"/>
+        </w:rPr>
+        <w:lastRenderedPageBreak/>
+        <w:drawing>
+          <wp:inline distT="0" distB="0" distL="0" distR="0" wp14:anchorId="085FFEB1" wp14:editId="2E818372">
+            <wp:extent cx="3098800" cy="1477645"/>
+            <wp:effectExtent l="0" t="0" r="6350" b="8255"/>
+            <wp:docPr id="1234977275" name="Imagem 1" descr="Uma imagem com texto, captura de ecrã, software&#10;&#10;Descrição gerada automaticamente"/>
+            <wp:cNvGraphicFramePr>
+              <a:graphicFrameLocks xmlns:a="http://schemas.openxmlformats.org/drawingml/2006/main" noChangeAspect="1"/>
+            </wp:cNvGraphicFramePr>
+            <a:graphic xmlns:a="http://schemas.openxmlformats.org/drawingml/2006/main">
+              <a:graphicData uri="http://schemas.openxmlformats.org/drawingml/2006/picture">
+                <pic:pic xmlns:pic="http://schemas.openxmlformats.org/drawingml/2006/picture">
+                  <pic:nvPicPr>
+                    <pic:cNvPr id="1234977275" name="Imagem 1" descr="Uma imagem com texto, captura de ecrã, software&#10;&#10;Descrição gerada automaticamente"/>
+                    <pic:cNvPicPr/>
+                  </pic:nvPicPr>
+                  <pic:blipFill>
+                    <a:blip r:embed="rId54"/>
+                    <a:stretch>
+                      <a:fillRect/>
+                    </a:stretch>
+                  </pic:blipFill>
+                  <pic:spPr>
+                    <a:xfrm>
+                      <a:off x="0" y="0"/>
+                      <a:ext cx="3098800" cy="1477645"/>
+                    </a:xfrm>
+                    <a:prstGeom prst="rect">
+                      <a:avLst/>
+                    </a:prstGeom>
+                  </pic:spPr>
+                </pic:pic>
+              </a:graphicData>
+            </a:graphic>
+          </wp:inline>
+        </w:drawing>
+      </w:r>
+    </w:p>
+    <w:p>
+      <w:pPr>
+        <w:pStyle w:val="Legenda"/>
+        <w:jc w:val="both"/>
+        <w:rPr>
+          <w:i w:val="0"/>
+          <w:iCs w:val="0"/>
+          <w:sz w:val="16"/>
+          <w:szCs w:val="16"/>
+          <w:lang w:val="pt-PT"/>
+        </w:rPr>
+      </w:pPr>
+      <w:r>
+        <w:rPr>
+          <w:i w:val="0"/>
+          <w:iCs w:val="0"/>
+          <w:sz w:val="16"/>
+          <w:szCs w:val="16"/>
+          <w:lang w:val="pt-PT"/>
+        </w:rPr>
+        <w:t xml:space="preserve">Figura </w:t>
+      </w:r>
+      <w:r>
+        <w:rPr>
+          <w:i w:val="0"/>
+          <w:iCs w:val="0"/>
+          <w:sz w:val="16"/>
+          <w:szCs w:val="16"/>
+          <w:lang w:val="pt-PT"/>
+        </w:rPr>
+        <w:fldChar w:fldCharType="begin"/>
+      </w:r>
+      <w:r>
+        <w:rPr>
+          <w:i w:val="0"/>
+          <w:iCs w:val="0"/>
+          <w:sz w:val="16"/>
+          <w:szCs w:val="16"/>
+          <w:lang w:val="pt-PT"/>
+        </w:rPr>
+        <w:instrText xml:space="preserve"> SEQ Figura \* ARABIC </w:instrText>
+      </w:r>
+      <w:r>
+        <w:rPr>
+          <w:i w:val="0"/>
+          <w:iCs w:val="0"/>
+          <w:sz w:val="16"/>
+          <w:szCs w:val="16"/>
+          <w:lang w:val="pt-PT"/>
+        </w:rPr>
+        <w:fldChar w:fldCharType="separate"/>
+      </w:r>
+      <w:r>
+        <w:rPr>
+          <w:i w:val="0"/>
+          <w:iCs w:val="0"/>
+          <w:noProof/>
+          <w:sz w:val="16"/>
+          <w:szCs w:val="16"/>
+          <w:lang w:val="pt-PT"/>
+        </w:rPr>
+        <w:t>39</w:t>
+      </w:r>
+      <w:r>
+        <w:rPr>
+          <w:i w:val="0"/>
+          <w:iCs w:val="0"/>
+          <w:sz w:val="16"/>
+          <w:szCs w:val="16"/>
+          <w:lang w:val="pt-PT"/>
+        </w:rPr>
+        <w:fldChar w:fldCharType="end"/>
+      </w:r>
+      <w:r>
+        <w:rPr>
+          <w:i w:val="0"/>
+          <w:iCs w:val="0"/>
+          <w:sz w:val="16"/>
+          <w:szCs w:val="16"/>
+          <w:lang w:val="pt-PT"/>
+        </w:rPr>
+        <w:t xml:space="preserve"> Verificação do </w:t>
+      </w:r>
+      <w:proofErr w:type="spellStart"/>
+      <w:r>
+        <w:rPr>
+          <w:i w:val="0"/>
+          <w:iCs w:val="0"/>
+          <w:sz w:val="16"/>
+          <w:szCs w:val="16"/>
+          <w:lang w:val="pt-PT"/>
+        </w:rPr>
+        <w:t>Header</w:t>
       </w:r>
       <w:proofErr w:type="spellEnd"/>
       <w:r>
@@ -7570,28 +10285,1139 @@
         </w:rPr>
         <w:t xml:space="preserve"> e </w:t>
       </w:r>
-      <w:proofErr w:type="spellStart"/>
-      <w:r>
-        <w:rPr>
-          <w:i w:val="0"/>
-          <w:iCs w:val="0"/>
-          <w:sz w:val="16"/>
-          <w:szCs w:val="16"/>
-          <w:lang w:val="pt-PT"/>
-        </w:rPr>
-        <w:t>inserção</w:t>
-      </w:r>
-      <w:proofErr w:type="spellEnd"/>
-      <w:r>
-        <w:rPr>
-          <w:i w:val="0"/>
-          <w:iCs w:val="0"/>
-          <w:sz w:val="16"/>
-          <w:szCs w:val="16"/>
-          <w:lang w:val="pt-PT"/>
-        </w:rPr>
-        <w:t xml:space="preserve"> do container emu ma application</w:t>
-      </w:r>
+      <w:r>
+        <w:rPr>
+          <w:i w:val="0"/>
+          <w:iCs w:val="0"/>
+          <w:sz w:val="16"/>
+          <w:szCs w:val="16"/>
+          <w:lang w:val="pt-PT"/>
+        </w:rPr>
+        <w:t xml:space="preserve">código para </w:t>
+      </w:r>
+      <w:r>
+        <w:rPr>
+          <w:i w:val="0"/>
+          <w:iCs w:val="0"/>
+          <w:sz w:val="16"/>
+          <w:szCs w:val="16"/>
+          <w:lang w:val="pt-PT"/>
+        </w:rPr>
+        <w:t>recolher as datas</w:t>
+      </w:r>
+    </w:p>
+    <w:p>
+      <w:pPr>
+        <w:pStyle w:val="Legenda"/>
+        <w:keepNext/>
+        <w:jc w:val="both"/>
+      </w:pPr>
+      <w:r>
+        <w:rPr>
+          <w:i w:val="0"/>
+          <w:iCs w:val="0"/>
+          <w:sz w:val="16"/>
+          <w:szCs w:val="16"/>
+          <w:lang w:val="pt-PT"/>
+        </w:rPr>
+        <w:drawing>
+          <wp:inline distT="0" distB="0" distL="0" distR="0" wp14:anchorId="70D55423" wp14:editId="79FF8DB3">
+            <wp:extent cx="3098800" cy="1446530"/>
+            <wp:effectExtent l="0" t="0" r="6350" b="1270"/>
+            <wp:docPr id="1024880905" name="Imagem 1" descr="Uma imagem com texto, captura de ecrã, Tipo de letra&#10;&#10;Descrição gerada automaticamente"/>
+            <wp:cNvGraphicFramePr>
+              <a:graphicFrameLocks xmlns:a="http://schemas.openxmlformats.org/drawingml/2006/main" noChangeAspect="1"/>
+            </wp:cNvGraphicFramePr>
+            <a:graphic xmlns:a="http://schemas.openxmlformats.org/drawingml/2006/main">
+              <a:graphicData uri="http://schemas.openxmlformats.org/drawingml/2006/picture">
+                <pic:pic xmlns:pic="http://schemas.openxmlformats.org/drawingml/2006/picture">
+                  <pic:nvPicPr>
+                    <pic:cNvPr id="1024880905" name="Imagem 1" descr="Uma imagem com texto, captura de ecrã, Tipo de letra&#10;&#10;Descrição gerada automaticamente"/>
+                    <pic:cNvPicPr/>
+                  </pic:nvPicPr>
+                  <pic:blipFill>
+                    <a:blip r:embed="rId55"/>
+                    <a:stretch>
+                      <a:fillRect/>
+                    </a:stretch>
+                  </pic:blipFill>
+                  <pic:spPr>
+                    <a:xfrm>
+                      <a:off x="0" y="0"/>
+                      <a:ext cx="3098800" cy="1446530"/>
+                    </a:xfrm>
+                    <a:prstGeom prst="rect">
+                      <a:avLst/>
+                    </a:prstGeom>
+                  </pic:spPr>
+                </pic:pic>
+              </a:graphicData>
+            </a:graphic>
+          </wp:inline>
+        </w:drawing>
+      </w:r>
+    </w:p>
+    <w:p>
+      <w:pPr>
+        <w:pStyle w:val="Legenda"/>
+        <w:jc w:val="both"/>
+        <w:rPr>
+          <w:i w:val="0"/>
+          <w:iCs w:val="0"/>
+          <w:sz w:val="16"/>
+          <w:szCs w:val="16"/>
+          <w:lang w:val="pt-PT"/>
+        </w:rPr>
+      </w:pPr>
+      <w:r>
+        <w:rPr>
+          <w:i w:val="0"/>
+          <w:iCs w:val="0"/>
+          <w:sz w:val="16"/>
+          <w:szCs w:val="16"/>
+          <w:lang w:val="pt-PT"/>
+        </w:rPr>
+        <w:t xml:space="preserve">Figura </w:t>
+      </w:r>
+      <w:r>
+        <w:rPr>
+          <w:i w:val="0"/>
+          <w:iCs w:val="0"/>
+          <w:sz w:val="16"/>
+          <w:szCs w:val="16"/>
+          <w:lang w:val="pt-PT"/>
+        </w:rPr>
+        <w:fldChar w:fldCharType="begin"/>
+      </w:r>
+      <w:r>
+        <w:rPr>
+          <w:i w:val="0"/>
+          <w:iCs w:val="0"/>
+          <w:sz w:val="16"/>
+          <w:szCs w:val="16"/>
+          <w:lang w:val="pt-PT"/>
+        </w:rPr>
+        <w:instrText xml:space="preserve"> SEQ Figura \* ARABIC </w:instrText>
+      </w:r>
+      <w:r>
+        <w:rPr>
+          <w:i w:val="0"/>
+          <w:iCs w:val="0"/>
+          <w:sz w:val="16"/>
+          <w:szCs w:val="16"/>
+          <w:lang w:val="pt-PT"/>
+        </w:rPr>
+        <w:fldChar w:fldCharType="separate"/>
+      </w:r>
+      <w:r>
+        <w:rPr>
+          <w:i w:val="0"/>
+          <w:iCs w:val="0"/>
+          <w:noProof/>
+          <w:sz w:val="16"/>
+          <w:szCs w:val="16"/>
+          <w:lang w:val="pt-PT"/>
+        </w:rPr>
+        <w:t>40</w:t>
+      </w:r>
+      <w:r>
+        <w:rPr>
+          <w:i w:val="0"/>
+          <w:iCs w:val="0"/>
+          <w:sz w:val="16"/>
+          <w:szCs w:val="16"/>
+          <w:lang w:val="pt-PT"/>
+        </w:rPr>
+        <w:fldChar w:fldCharType="end"/>
+      </w:r>
+      <w:r>
+        <w:rPr>
+          <w:i w:val="0"/>
+          <w:iCs w:val="0"/>
+          <w:sz w:val="16"/>
+          <w:szCs w:val="16"/>
+          <w:lang w:val="pt-PT"/>
+        </w:rPr>
+        <w:t xml:space="preserve"> Código para criar o </w:t>
+      </w:r>
+      <w:proofErr w:type="spellStart"/>
+      <w:r>
+        <w:rPr>
+          <w:i w:val="0"/>
+          <w:iCs w:val="0"/>
+          <w:sz w:val="16"/>
+          <w:szCs w:val="16"/>
+          <w:lang w:val="pt-PT"/>
+        </w:rPr>
+        <w:t>xml</w:t>
+      </w:r>
+      <w:proofErr w:type="spellEnd"/>
+      <w:r>
+        <w:rPr>
+          <w:i w:val="0"/>
+          <w:iCs w:val="0"/>
+          <w:sz w:val="16"/>
+          <w:szCs w:val="16"/>
+          <w:lang w:val="pt-PT"/>
+        </w:rPr>
+        <w:t xml:space="preserve"> com os nomes das datas</w:t>
+      </w:r>
+    </w:p>
+    <w:p>
+      <w:pPr>
+        <w:pStyle w:val="Legenda"/>
+        <w:keepNext/>
+        <w:jc w:val="both"/>
+      </w:pPr>
+      <w:r>
+        <w:rPr>
+          <w:i w:val="0"/>
+          <w:iCs w:val="0"/>
+          <w:sz w:val="16"/>
+          <w:szCs w:val="16"/>
+          <w:lang w:val="pt-PT"/>
+        </w:rPr>
+        <w:drawing>
+          <wp:inline distT="0" distB="0" distL="0" distR="0" wp14:anchorId="1CEF0A94" wp14:editId="4F564AB4">
+            <wp:extent cx="2267266" cy="2838846"/>
+            <wp:effectExtent l="0" t="0" r="0" b="0"/>
+            <wp:docPr id="1681286801" name="Imagem 1" descr="Uma imagem com texto, captura de ecrã, Tipo de letra, design&#10;&#10;Descrição gerada automaticamente"/>
+            <wp:cNvGraphicFramePr>
+              <a:graphicFrameLocks xmlns:a="http://schemas.openxmlformats.org/drawingml/2006/main" noChangeAspect="1"/>
+            </wp:cNvGraphicFramePr>
+            <a:graphic xmlns:a="http://schemas.openxmlformats.org/drawingml/2006/main">
+              <a:graphicData uri="http://schemas.openxmlformats.org/drawingml/2006/picture">
+                <pic:pic xmlns:pic="http://schemas.openxmlformats.org/drawingml/2006/picture">
+                  <pic:nvPicPr>
+                    <pic:cNvPr id="1681286801" name="Imagem 1" descr="Uma imagem com texto, captura de ecrã, Tipo de letra, design&#10;&#10;Descrição gerada automaticamente"/>
+                    <pic:cNvPicPr/>
+                  </pic:nvPicPr>
+                  <pic:blipFill>
+                    <a:blip r:embed="rId56"/>
+                    <a:stretch>
+                      <a:fillRect/>
+                    </a:stretch>
+                  </pic:blipFill>
+                  <pic:spPr>
+                    <a:xfrm>
+                      <a:off x="0" y="0"/>
+                      <a:ext cx="2267266" cy="2838846"/>
+                    </a:xfrm>
+                    <a:prstGeom prst="rect">
+                      <a:avLst/>
+                    </a:prstGeom>
+                  </pic:spPr>
+                </pic:pic>
+              </a:graphicData>
+            </a:graphic>
+          </wp:inline>
+        </w:drawing>
+      </w:r>
+    </w:p>
+    <w:p>
+      <w:pPr>
+        <w:pStyle w:val="Legenda"/>
+        <w:jc w:val="both"/>
+        <w:rPr>
+          <w:i w:val="0"/>
+          <w:iCs w:val="0"/>
+          <w:sz w:val="16"/>
+          <w:szCs w:val="16"/>
+          <w:lang w:val="pt-PT"/>
+        </w:rPr>
+      </w:pPr>
+      <w:r>
+        <w:rPr>
+          <w:i w:val="0"/>
+          <w:iCs w:val="0"/>
+          <w:sz w:val="16"/>
+          <w:szCs w:val="16"/>
+          <w:lang w:val="pt-PT"/>
+        </w:rPr>
+        <w:t xml:space="preserve">Figura </w:t>
+      </w:r>
+      <w:r>
+        <w:rPr>
+          <w:i w:val="0"/>
+          <w:iCs w:val="0"/>
+          <w:sz w:val="16"/>
+          <w:szCs w:val="16"/>
+          <w:lang w:val="pt-PT"/>
+        </w:rPr>
+        <w:fldChar w:fldCharType="begin"/>
+      </w:r>
+      <w:r>
+        <w:rPr>
+          <w:i w:val="0"/>
+          <w:iCs w:val="0"/>
+          <w:sz w:val="16"/>
+          <w:szCs w:val="16"/>
+          <w:lang w:val="pt-PT"/>
+        </w:rPr>
+        <w:instrText xml:space="preserve"> SEQ Figura \* ARABIC </w:instrText>
+      </w:r>
+      <w:r>
+        <w:rPr>
+          <w:i w:val="0"/>
+          <w:iCs w:val="0"/>
+          <w:sz w:val="16"/>
+          <w:szCs w:val="16"/>
+          <w:lang w:val="pt-PT"/>
+        </w:rPr>
+        <w:fldChar w:fldCharType="separate"/>
+      </w:r>
+      <w:r>
+        <w:rPr>
+          <w:i w:val="0"/>
+          <w:iCs w:val="0"/>
+          <w:noProof/>
+          <w:sz w:val="16"/>
+          <w:szCs w:val="16"/>
+          <w:lang w:val="pt-PT"/>
+        </w:rPr>
+        <w:t>41</w:t>
+      </w:r>
+      <w:r>
+        <w:rPr>
+          <w:i w:val="0"/>
+          <w:iCs w:val="0"/>
+          <w:sz w:val="16"/>
+          <w:szCs w:val="16"/>
+          <w:lang w:val="pt-PT"/>
+        </w:rPr>
+        <w:fldChar w:fldCharType="end"/>
+      </w:r>
+      <w:r>
+        <w:rPr>
+          <w:i w:val="0"/>
+          <w:iCs w:val="0"/>
+          <w:sz w:val="16"/>
+          <w:szCs w:val="16"/>
+          <w:lang w:val="pt-PT"/>
+        </w:rPr>
+        <w:t xml:space="preserve"> Exemplo do </w:t>
+      </w:r>
+      <w:proofErr w:type="spellStart"/>
+      <w:r>
+        <w:rPr>
+          <w:i w:val="0"/>
+          <w:iCs w:val="0"/>
+          <w:sz w:val="16"/>
+          <w:szCs w:val="16"/>
+          <w:lang w:val="pt-PT"/>
+        </w:rPr>
+        <w:t>xml</w:t>
+      </w:r>
+      <w:proofErr w:type="spellEnd"/>
+      <w:r>
+        <w:rPr>
+          <w:i w:val="0"/>
+          <w:iCs w:val="0"/>
+          <w:sz w:val="16"/>
+          <w:szCs w:val="16"/>
+          <w:lang w:val="pt-PT"/>
+        </w:rPr>
+        <w:t xml:space="preserve"> enviado como resposta</w:t>
+      </w:r>
+    </w:p>
+    <w:p>
+      <w:pPr>
+        <w:pStyle w:val="Legenda"/>
+        <w:keepNext/>
+        <w:jc w:val="both"/>
+      </w:pPr>
+      <w:r>
+        <w:rPr>
+          <w:i w:val="0"/>
+          <w:iCs w:val="0"/>
+          <w:sz w:val="16"/>
+          <w:szCs w:val="16"/>
+          <w:lang w:val="pt-PT"/>
+        </w:rPr>
+        <w:drawing>
+          <wp:inline distT="0" distB="0" distL="0" distR="0" wp14:anchorId="0AC9FA4D" wp14:editId="4F9F870E">
+            <wp:extent cx="3098800" cy="1372870"/>
+            <wp:effectExtent l="0" t="0" r="6350" b="0"/>
+            <wp:docPr id="1704577986" name="Imagem 1" descr="Uma imagem com texto, captura de ecrã, software, Software de multimédia&#10;&#10;Descrição gerada automaticamente"/>
+            <wp:cNvGraphicFramePr>
+              <a:graphicFrameLocks xmlns:a="http://schemas.openxmlformats.org/drawingml/2006/main" noChangeAspect="1"/>
+            </wp:cNvGraphicFramePr>
+            <a:graphic xmlns:a="http://schemas.openxmlformats.org/drawingml/2006/main">
+              <a:graphicData uri="http://schemas.openxmlformats.org/drawingml/2006/picture">
+                <pic:pic xmlns:pic="http://schemas.openxmlformats.org/drawingml/2006/picture">
+                  <pic:nvPicPr>
+                    <pic:cNvPr id="1704577986" name="Imagem 1" descr="Uma imagem com texto, captura de ecrã, software, Software de multimédia&#10;&#10;Descrição gerada automaticamente"/>
+                    <pic:cNvPicPr/>
+                  </pic:nvPicPr>
+                  <pic:blipFill>
+                    <a:blip r:embed="rId57"/>
+                    <a:stretch>
+                      <a:fillRect/>
+                    </a:stretch>
+                  </pic:blipFill>
+                  <pic:spPr>
+                    <a:xfrm>
+                      <a:off x="0" y="0"/>
+                      <a:ext cx="3098800" cy="1372870"/>
+                    </a:xfrm>
+                    <a:prstGeom prst="rect">
+                      <a:avLst/>
+                    </a:prstGeom>
+                  </pic:spPr>
+                </pic:pic>
+              </a:graphicData>
+            </a:graphic>
+          </wp:inline>
+        </w:drawing>
+      </w:r>
+    </w:p>
+    <w:p>
+      <w:pPr>
+        <w:pStyle w:val="Legenda"/>
+        <w:jc w:val="both"/>
+        <w:rPr>
+          <w:i w:val="0"/>
+          <w:iCs w:val="0"/>
+          <w:sz w:val="16"/>
+          <w:szCs w:val="16"/>
+          <w:lang w:val="pt-PT"/>
+        </w:rPr>
+      </w:pPr>
+      <w:r>
+        <w:rPr>
+          <w:i w:val="0"/>
+          <w:iCs w:val="0"/>
+          <w:sz w:val="16"/>
+          <w:szCs w:val="16"/>
+          <w:lang w:val="pt-PT"/>
+        </w:rPr>
+        <w:t xml:space="preserve">Figura </w:t>
+      </w:r>
+      <w:r>
+        <w:rPr>
+          <w:i w:val="0"/>
+          <w:iCs w:val="0"/>
+          <w:sz w:val="16"/>
+          <w:szCs w:val="16"/>
+          <w:lang w:val="pt-PT"/>
+        </w:rPr>
+        <w:fldChar w:fldCharType="begin"/>
+      </w:r>
+      <w:r>
+        <w:rPr>
+          <w:i w:val="0"/>
+          <w:iCs w:val="0"/>
+          <w:sz w:val="16"/>
+          <w:szCs w:val="16"/>
+          <w:lang w:val="pt-PT"/>
+        </w:rPr>
+        <w:instrText xml:space="preserve"> SEQ Figura \* ARABIC </w:instrText>
+      </w:r>
+      <w:r>
+        <w:rPr>
+          <w:i w:val="0"/>
+          <w:iCs w:val="0"/>
+          <w:sz w:val="16"/>
+          <w:szCs w:val="16"/>
+          <w:lang w:val="pt-PT"/>
+        </w:rPr>
+        <w:fldChar w:fldCharType="separate"/>
+      </w:r>
+      <w:r>
+        <w:rPr>
+          <w:i w:val="0"/>
+          <w:iCs w:val="0"/>
+          <w:noProof/>
+          <w:sz w:val="16"/>
+          <w:szCs w:val="16"/>
+          <w:lang w:val="pt-PT"/>
+        </w:rPr>
+        <w:t>42</w:t>
+      </w:r>
+      <w:r>
+        <w:rPr>
+          <w:i w:val="0"/>
+          <w:iCs w:val="0"/>
+          <w:sz w:val="16"/>
+          <w:szCs w:val="16"/>
+          <w:lang w:val="pt-PT"/>
+        </w:rPr>
+        <w:fldChar w:fldCharType="end"/>
+      </w:r>
+      <w:r>
+        <w:rPr>
+          <w:i w:val="0"/>
+          <w:iCs w:val="0"/>
+          <w:sz w:val="16"/>
+          <w:szCs w:val="16"/>
+          <w:lang w:val="pt-PT"/>
+        </w:rPr>
+        <w:t xml:space="preserve"> Verificação do </w:t>
+      </w:r>
+      <w:proofErr w:type="spellStart"/>
+      <w:r>
+        <w:rPr>
+          <w:i w:val="0"/>
+          <w:iCs w:val="0"/>
+          <w:sz w:val="16"/>
+          <w:szCs w:val="16"/>
+          <w:lang w:val="pt-PT"/>
+        </w:rPr>
+        <w:t>Header</w:t>
+      </w:r>
+      <w:proofErr w:type="spellEnd"/>
+      <w:r>
+        <w:rPr>
+          <w:i w:val="0"/>
+          <w:iCs w:val="0"/>
+          <w:sz w:val="16"/>
+          <w:szCs w:val="16"/>
+          <w:lang w:val="pt-PT"/>
+        </w:rPr>
+        <w:t xml:space="preserve"> e código para recolher as </w:t>
+      </w:r>
+      <w:proofErr w:type="spellStart"/>
+      <w:r>
+        <w:rPr>
+          <w:i w:val="0"/>
+          <w:iCs w:val="0"/>
+          <w:sz w:val="16"/>
+          <w:szCs w:val="16"/>
+          <w:lang w:val="pt-PT"/>
+        </w:rPr>
+        <w:t>subscriptions</w:t>
+      </w:r>
+      <w:proofErr w:type="spellEnd"/>
+    </w:p>
+    <w:p>
+      <w:pPr>
+        <w:pStyle w:val="Legenda"/>
+        <w:keepNext/>
+        <w:jc w:val="both"/>
+      </w:pPr>
+      <w:r>
+        <w:rPr>
+          <w:i w:val="0"/>
+          <w:iCs w:val="0"/>
+          <w:sz w:val="16"/>
+          <w:szCs w:val="16"/>
+          <w:lang w:val="pt-PT"/>
+        </w:rPr>
+        <w:drawing>
+          <wp:inline distT="0" distB="0" distL="0" distR="0" wp14:anchorId="746D3F69" wp14:editId="0B78F2B6">
+            <wp:extent cx="3098800" cy="1459865"/>
+            <wp:effectExtent l="0" t="0" r="6350" b="6985"/>
+            <wp:docPr id="695141169" name="Imagem 1" descr="Uma imagem com texto, captura de ecrã, Tipo de letra, software&#10;&#10;Descrição gerada automaticamente"/>
+            <wp:cNvGraphicFramePr>
+              <a:graphicFrameLocks xmlns:a="http://schemas.openxmlformats.org/drawingml/2006/main" noChangeAspect="1"/>
+            </wp:cNvGraphicFramePr>
+            <a:graphic xmlns:a="http://schemas.openxmlformats.org/drawingml/2006/main">
+              <a:graphicData uri="http://schemas.openxmlformats.org/drawingml/2006/picture">
+                <pic:pic xmlns:pic="http://schemas.openxmlformats.org/drawingml/2006/picture">
+                  <pic:nvPicPr>
+                    <pic:cNvPr id="695141169" name="Imagem 1" descr="Uma imagem com texto, captura de ecrã, Tipo de letra, software&#10;&#10;Descrição gerada automaticamente"/>
+                    <pic:cNvPicPr/>
+                  </pic:nvPicPr>
+                  <pic:blipFill>
+                    <a:blip r:embed="rId58"/>
+                    <a:stretch>
+                      <a:fillRect/>
+                    </a:stretch>
+                  </pic:blipFill>
+                  <pic:spPr>
+                    <a:xfrm>
+                      <a:off x="0" y="0"/>
+                      <a:ext cx="3098800" cy="1459865"/>
+                    </a:xfrm>
+                    <a:prstGeom prst="rect">
+                      <a:avLst/>
+                    </a:prstGeom>
+                  </pic:spPr>
+                </pic:pic>
+              </a:graphicData>
+            </a:graphic>
+          </wp:inline>
+        </w:drawing>
+      </w:r>
+    </w:p>
+    <w:p>
+      <w:pPr>
+        <w:pStyle w:val="Legenda"/>
+        <w:jc w:val="both"/>
+        <w:rPr>
+          <w:i w:val="0"/>
+          <w:iCs w:val="0"/>
+          <w:sz w:val="16"/>
+          <w:szCs w:val="16"/>
+          <w:lang w:val="pt-PT"/>
+        </w:rPr>
+      </w:pPr>
+      <w:r>
+        <w:rPr>
+          <w:i w:val="0"/>
+          <w:iCs w:val="0"/>
+          <w:sz w:val="16"/>
+          <w:szCs w:val="16"/>
+          <w:lang w:val="pt-PT"/>
+        </w:rPr>
+        <w:t xml:space="preserve">Figura </w:t>
+      </w:r>
+      <w:r>
+        <w:rPr>
+          <w:i w:val="0"/>
+          <w:iCs w:val="0"/>
+          <w:sz w:val="16"/>
+          <w:szCs w:val="16"/>
+          <w:lang w:val="pt-PT"/>
+        </w:rPr>
+        <w:fldChar w:fldCharType="begin"/>
+      </w:r>
+      <w:r>
+        <w:rPr>
+          <w:i w:val="0"/>
+          <w:iCs w:val="0"/>
+          <w:sz w:val="16"/>
+          <w:szCs w:val="16"/>
+          <w:lang w:val="pt-PT"/>
+        </w:rPr>
+        <w:instrText xml:space="preserve"> SEQ Figura \* ARABIC </w:instrText>
+      </w:r>
+      <w:r>
+        <w:rPr>
+          <w:i w:val="0"/>
+          <w:iCs w:val="0"/>
+          <w:sz w:val="16"/>
+          <w:szCs w:val="16"/>
+          <w:lang w:val="pt-PT"/>
+        </w:rPr>
+        <w:fldChar w:fldCharType="separate"/>
+      </w:r>
+      <w:r>
+        <w:rPr>
+          <w:i w:val="0"/>
+          <w:iCs w:val="0"/>
+          <w:noProof/>
+          <w:sz w:val="16"/>
+          <w:szCs w:val="16"/>
+          <w:lang w:val="pt-PT"/>
+        </w:rPr>
+        <w:t>43</w:t>
+      </w:r>
+      <w:r>
+        <w:rPr>
+          <w:i w:val="0"/>
+          <w:iCs w:val="0"/>
+          <w:sz w:val="16"/>
+          <w:szCs w:val="16"/>
+          <w:lang w:val="pt-PT"/>
+        </w:rPr>
+        <w:fldChar w:fldCharType="end"/>
+      </w:r>
+      <w:r>
+        <w:rPr>
+          <w:i w:val="0"/>
+          <w:iCs w:val="0"/>
+          <w:sz w:val="16"/>
+          <w:szCs w:val="16"/>
+          <w:lang w:val="pt-PT"/>
+        </w:rPr>
+        <w:t xml:space="preserve"> Código para criar o </w:t>
+      </w:r>
+      <w:proofErr w:type="spellStart"/>
+      <w:r>
+        <w:rPr>
+          <w:i w:val="0"/>
+          <w:iCs w:val="0"/>
+          <w:sz w:val="16"/>
+          <w:szCs w:val="16"/>
+          <w:lang w:val="pt-PT"/>
+        </w:rPr>
+        <w:t>xml</w:t>
+      </w:r>
+      <w:proofErr w:type="spellEnd"/>
+      <w:r>
+        <w:rPr>
+          <w:i w:val="0"/>
+          <w:iCs w:val="0"/>
+          <w:sz w:val="16"/>
+          <w:szCs w:val="16"/>
+          <w:lang w:val="pt-PT"/>
+        </w:rPr>
+        <w:t xml:space="preserve"> com os nomes das </w:t>
+      </w:r>
+      <w:proofErr w:type="spellStart"/>
+      <w:r>
+        <w:rPr>
+          <w:i w:val="0"/>
+          <w:iCs w:val="0"/>
+          <w:sz w:val="16"/>
+          <w:szCs w:val="16"/>
+          <w:lang w:val="pt-PT"/>
+        </w:rPr>
+        <w:t>subscriptions</w:t>
+      </w:r>
+      <w:proofErr w:type="spellEnd"/>
+    </w:p>
+    <w:p>
+      <w:pPr>
+        <w:pStyle w:val="Legenda"/>
+        <w:keepNext/>
+        <w:jc w:val="both"/>
+      </w:pPr>
+      <w:r>
+        <w:rPr>
+          <w:i w:val="0"/>
+          <w:iCs w:val="0"/>
+          <w:sz w:val="16"/>
+          <w:szCs w:val="16"/>
+          <w:lang w:val="pt-PT"/>
+        </w:rPr>
+        <w:drawing>
+          <wp:inline distT="0" distB="0" distL="0" distR="0" wp14:anchorId="0F57A11C" wp14:editId="2FCC5B9B">
+            <wp:extent cx="2886478" cy="2133898"/>
+            <wp:effectExtent l="0" t="0" r="9525" b="0"/>
+            <wp:docPr id="1171018520" name="Imagem 1" descr="Uma imagem com texto, captura de ecrã, Tipo de letra&#10;&#10;Descrição gerada automaticamente"/>
+            <wp:cNvGraphicFramePr>
+              <a:graphicFrameLocks xmlns:a="http://schemas.openxmlformats.org/drawingml/2006/main" noChangeAspect="1"/>
+            </wp:cNvGraphicFramePr>
+            <a:graphic xmlns:a="http://schemas.openxmlformats.org/drawingml/2006/main">
+              <a:graphicData uri="http://schemas.openxmlformats.org/drawingml/2006/picture">
+                <pic:pic xmlns:pic="http://schemas.openxmlformats.org/drawingml/2006/picture">
+                  <pic:nvPicPr>
+                    <pic:cNvPr id="1171018520" name="Imagem 1" descr="Uma imagem com texto, captura de ecrã, Tipo de letra&#10;&#10;Descrição gerada automaticamente"/>
+                    <pic:cNvPicPr/>
+                  </pic:nvPicPr>
+                  <pic:blipFill>
+                    <a:blip r:embed="rId59"/>
+                    <a:stretch>
+                      <a:fillRect/>
+                    </a:stretch>
+                  </pic:blipFill>
+                  <pic:spPr>
+                    <a:xfrm>
+                      <a:off x="0" y="0"/>
+                      <a:ext cx="2886478" cy="2133898"/>
+                    </a:xfrm>
+                    <a:prstGeom prst="rect">
+                      <a:avLst/>
+                    </a:prstGeom>
+                  </pic:spPr>
+                </pic:pic>
+              </a:graphicData>
+            </a:graphic>
+          </wp:inline>
+        </w:drawing>
+      </w:r>
+    </w:p>
+    <w:p>
+      <w:pPr>
+        <w:pStyle w:val="Legenda"/>
+        <w:jc w:val="both"/>
+        <w:rPr>
+          <w:i w:val="0"/>
+          <w:iCs w:val="0"/>
+          <w:sz w:val="16"/>
+          <w:szCs w:val="16"/>
+          <w:lang w:val="pt-PT"/>
+        </w:rPr>
+      </w:pPr>
+      <w:r>
+        <w:rPr>
+          <w:i w:val="0"/>
+          <w:iCs w:val="0"/>
+          <w:sz w:val="16"/>
+          <w:szCs w:val="16"/>
+          <w:lang w:val="pt-PT"/>
+        </w:rPr>
+        <w:t xml:space="preserve">Figura </w:t>
+      </w:r>
+      <w:r>
+        <w:rPr>
+          <w:i w:val="0"/>
+          <w:iCs w:val="0"/>
+          <w:sz w:val="16"/>
+          <w:szCs w:val="16"/>
+          <w:lang w:val="pt-PT"/>
+        </w:rPr>
+        <w:fldChar w:fldCharType="begin"/>
+      </w:r>
+      <w:r>
+        <w:rPr>
+          <w:i w:val="0"/>
+          <w:iCs w:val="0"/>
+          <w:sz w:val="16"/>
+          <w:szCs w:val="16"/>
+          <w:lang w:val="pt-PT"/>
+        </w:rPr>
+        <w:instrText xml:space="preserve"> SEQ Figura \* ARABIC </w:instrText>
+      </w:r>
+      <w:r>
+        <w:rPr>
+          <w:i w:val="0"/>
+          <w:iCs w:val="0"/>
+          <w:sz w:val="16"/>
+          <w:szCs w:val="16"/>
+          <w:lang w:val="pt-PT"/>
+        </w:rPr>
+        <w:fldChar w:fldCharType="separate"/>
+      </w:r>
+      <w:r>
+        <w:rPr>
+          <w:i w:val="0"/>
+          <w:iCs w:val="0"/>
+          <w:noProof/>
+          <w:sz w:val="16"/>
+          <w:szCs w:val="16"/>
+          <w:lang w:val="pt-PT"/>
+        </w:rPr>
+        <w:t>44</w:t>
+      </w:r>
+      <w:r>
+        <w:rPr>
+          <w:i w:val="0"/>
+          <w:iCs w:val="0"/>
+          <w:sz w:val="16"/>
+          <w:szCs w:val="16"/>
+          <w:lang w:val="pt-PT"/>
+        </w:rPr>
+        <w:fldChar w:fldCharType="end"/>
+      </w:r>
+      <w:r>
+        <w:rPr>
+          <w:i w:val="0"/>
+          <w:iCs w:val="0"/>
+          <w:sz w:val="16"/>
+          <w:szCs w:val="16"/>
+          <w:lang w:val="pt-PT"/>
+        </w:rPr>
+        <w:t xml:space="preserve"> Exemplo do </w:t>
+      </w:r>
+      <w:proofErr w:type="spellStart"/>
+      <w:r>
+        <w:rPr>
+          <w:i w:val="0"/>
+          <w:iCs w:val="0"/>
+          <w:sz w:val="16"/>
+          <w:szCs w:val="16"/>
+          <w:lang w:val="pt-PT"/>
+        </w:rPr>
+        <w:t>xml</w:t>
+      </w:r>
+      <w:proofErr w:type="spellEnd"/>
+      <w:r>
+        <w:rPr>
+          <w:i w:val="0"/>
+          <w:iCs w:val="0"/>
+          <w:sz w:val="16"/>
+          <w:szCs w:val="16"/>
+          <w:lang w:val="pt-PT"/>
+        </w:rPr>
+        <w:t xml:space="preserve"> enviado como resposta</w:t>
+      </w:r>
+    </w:p>
+    <w:p>
+      <w:pPr>
+        <w:pStyle w:val="Legenda"/>
+        <w:keepNext/>
+        <w:jc w:val="both"/>
+      </w:pPr>
+      <w:r>
+        <w:rPr>
+          <w:i w:val="0"/>
+          <w:iCs w:val="0"/>
+          <w:sz w:val="16"/>
+          <w:szCs w:val="16"/>
+          <w:lang w:val="pt-PT"/>
+        </w:rPr>
+        <w:drawing>
+          <wp:inline distT="0" distB="0" distL="0" distR="0" wp14:anchorId="715B2D88" wp14:editId="685BA25A">
+            <wp:extent cx="3098800" cy="965200"/>
+            <wp:effectExtent l="0" t="0" r="6350" b="6350"/>
+            <wp:docPr id="521508558" name="Imagem 1" descr="Uma imagem com texto, captura de ecrã, software&#10;&#10;Descrição gerada automaticamente"/>
+            <wp:cNvGraphicFramePr>
+              <a:graphicFrameLocks xmlns:a="http://schemas.openxmlformats.org/drawingml/2006/main" noChangeAspect="1"/>
+            </wp:cNvGraphicFramePr>
+            <a:graphic xmlns:a="http://schemas.openxmlformats.org/drawingml/2006/main">
+              <a:graphicData uri="http://schemas.openxmlformats.org/drawingml/2006/picture">
+                <pic:pic xmlns:pic="http://schemas.openxmlformats.org/drawingml/2006/picture">
+                  <pic:nvPicPr>
+                    <pic:cNvPr id="521508558" name="Imagem 1" descr="Uma imagem com texto, captura de ecrã, software&#10;&#10;Descrição gerada automaticamente"/>
+                    <pic:cNvPicPr/>
+                  </pic:nvPicPr>
+                  <pic:blipFill>
+                    <a:blip r:embed="rId60"/>
+                    <a:stretch>
+                      <a:fillRect/>
+                    </a:stretch>
+                  </pic:blipFill>
+                  <pic:spPr>
+                    <a:xfrm>
+                      <a:off x="0" y="0"/>
+                      <a:ext cx="3098800" cy="965200"/>
+                    </a:xfrm>
+                    <a:prstGeom prst="rect">
+                      <a:avLst/>
+                    </a:prstGeom>
+                  </pic:spPr>
+                </pic:pic>
+              </a:graphicData>
+            </a:graphic>
+          </wp:inline>
+        </w:drawing>
+      </w:r>
+    </w:p>
+    <w:p>
+      <w:pPr>
+        <w:pStyle w:val="Legenda"/>
+        <w:jc w:val="both"/>
+        <w:rPr>
+          <w:i w:val="0"/>
+          <w:iCs w:val="0"/>
+          <w:sz w:val="16"/>
+          <w:szCs w:val="16"/>
+          <w:lang w:val="pt-PT"/>
+        </w:rPr>
+      </w:pPr>
+      <w:r>
+        <w:rPr>
+          <w:i w:val="0"/>
+          <w:iCs w:val="0"/>
+          <w:sz w:val="16"/>
+          <w:szCs w:val="16"/>
+          <w:lang w:val="pt-PT"/>
+        </w:rPr>
+        <w:t xml:space="preserve">Figura </w:t>
+      </w:r>
+      <w:r>
+        <w:rPr>
+          <w:i w:val="0"/>
+          <w:iCs w:val="0"/>
+          <w:sz w:val="16"/>
+          <w:szCs w:val="16"/>
+          <w:lang w:val="pt-PT"/>
+        </w:rPr>
+        <w:fldChar w:fldCharType="begin"/>
+      </w:r>
+      <w:r>
+        <w:rPr>
+          <w:i w:val="0"/>
+          <w:iCs w:val="0"/>
+          <w:sz w:val="16"/>
+          <w:szCs w:val="16"/>
+          <w:lang w:val="pt-PT"/>
+        </w:rPr>
+        <w:instrText xml:space="preserve"> SEQ Figura \* ARABIC </w:instrText>
+      </w:r>
+      <w:r>
+        <w:rPr>
+          <w:i w:val="0"/>
+          <w:iCs w:val="0"/>
+          <w:sz w:val="16"/>
+          <w:szCs w:val="16"/>
+          <w:lang w:val="pt-PT"/>
+        </w:rPr>
+        <w:fldChar w:fldCharType="separate"/>
+      </w:r>
+      <w:r>
+        <w:rPr>
+          <w:i w:val="0"/>
+          <w:iCs w:val="0"/>
+          <w:noProof/>
+          <w:sz w:val="16"/>
+          <w:szCs w:val="16"/>
+          <w:lang w:val="pt-PT"/>
+        </w:rPr>
+        <w:t>45</w:t>
+      </w:r>
+      <w:r>
+        <w:rPr>
+          <w:i w:val="0"/>
+          <w:iCs w:val="0"/>
+          <w:sz w:val="16"/>
+          <w:szCs w:val="16"/>
+          <w:lang w:val="pt-PT"/>
+        </w:rPr>
+        <w:fldChar w:fldCharType="end"/>
+      </w:r>
+      <w:r>
+        <w:rPr>
+          <w:i w:val="0"/>
+          <w:iCs w:val="0"/>
+          <w:sz w:val="16"/>
+          <w:szCs w:val="16"/>
+          <w:lang w:val="pt-PT"/>
+        </w:rPr>
+        <w:t xml:space="preserve"> Código para recolher os detalhes de um container</w:t>
+      </w:r>
+    </w:p>
+    <w:p>
+      <w:pPr>
+        <w:pStyle w:val="Legenda"/>
+        <w:keepNext/>
+        <w:jc w:val="both"/>
+      </w:pPr>
+      <w:r>
+        <w:rPr>
+          <w:i w:val="0"/>
+          <w:iCs w:val="0"/>
+          <w:sz w:val="16"/>
+          <w:szCs w:val="16"/>
+          <w:lang w:val="pt-PT"/>
+        </w:rPr>
+        <w:drawing>
+          <wp:inline distT="0" distB="0" distL="0" distR="0" wp14:anchorId="7D38DBC4" wp14:editId="5D377D73">
+            <wp:extent cx="3098800" cy="2030095"/>
+            <wp:effectExtent l="0" t="0" r="6350" b="8255"/>
+            <wp:docPr id="1505954606" name="Imagem 1" descr="Uma imagem com texto, captura de ecrã, Tipo de letra&#10;&#10;Descrição gerada automaticamente"/>
+            <wp:cNvGraphicFramePr>
+              <a:graphicFrameLocks xmlns:a="http://schemas.openxmlformats.org/drawingml/2006/main" noChangeAspect="1"/>
+            </wp:cNvGraphicFramePr>
+            <a:graphic xmlns:a="http://schemas.openxmlformats.org/drawingml/2006/main">
+              <a:graphicData uri="http://schemas.openxmlformats.org/drawingml/2006/picture">
+                <pic:pic xmlns:pic="http://schemas.openxmlformats.org/drawingml/2006/picture">
+                  <pic:nvPicPr>
+                    <pic:cNvPr id="1505954606" name="Imagem 1" descr="Uma imagem com texto, captura de ecrã, Tipo de letra&#10;&#10;Descrição gerada automaticamente"/>
+                    <pic:cNvPicPr/>
+                  </pic:nvPicPr>
+                  <pic:blipFill>
+                    <a:blip r:embed="rId61"/>
+                    <a:stretch>
+                      <a:fillRect/>
+                    </a:stretch>
+                  </pic:blipFill>
+                  <pic:spPr>
+                    <a:xfrm>
+                      <a:off x="0" y="0"/>
+                      <a:ext cx="3098800" cy="2030095"/>
+                    </a:xfrm>
+                    <a:prstGeom prst="rect">
+                      <a:avLst/>
+                    </a:prstGeom>
+                  </pic:spPr>
+                </pic:pic>
+              </a:graphicData>
+            </a:graphic>
+          </wp:inline>
+        </w:drawing>
+      </w:r>
+    </w:p>
+    <w:p>
+      <w:pPr>
+        <w:pStyle w:val="Legenda"/>
+        <w:jc w:val="both"/>
+        <w:rPr>
+          <w:i w:val="0"/>
+          <w:iCs w:val="0"/>
+          <w:sz w:val="16"/>
+          <w:szCs w:val="16"/>
+          <w:lang w:val="pt-PT"/>
+        </w:rPr>
+      </w:pPr>
+      <w:r>
+        <w:rPr>
+          <w:i w:val="0"/>
+          <w:iCs w:val="0"/>
+          <w:sz w:val="16"/>
+          <w:szCs w:val="16"/>
+          <w:lang w:val="pt-PT"/>
+        </w:rPr>
+        <w:t xml:space="preserve">Figura </w:t>
+      </w:r>
+      <w:r>
+        <w:rPr>
+          <w:i w:val="0"/>
+          <w:iCs w:val="0"/>
+          <w:sz w:val="16"/>
+          <w:szCs w:val="16"/>
+          <w:lang w:val="pt-PT"/>
+        </w:rPr>
+        <w:fldChar w:fldCharType="begin"/>
+      </w:r>
+      <w:r>
+        <w:rPr>
+          <w:i w:val="0"/>
+          <w:iCs w:val="0"/>
+          <w:sz w:val="16"/>
+          <w:szCs w:val="16"/>
+          <w:lang w:val="pt-PT"/>
+        </w:rPr>
+        <w:instrText xml:space="preserve"> SEQ Figura \* ARABIC </w:instrText>
+      </w:r>
+      <w:r>
+        <w:rPr>
+          <w:i w:val="0"/>
+          <w:iCs w:val="0"/>
+          <w:sz w:val="16"/>
+          <w:szCs w:val="16"/>
+          <w:lang w:val="pt-PT"/>
+        </w:rPr>
+        <w:fldChar w:fldCharType="separate"/>
+      </w:r>
+      <w:r>
+        <w:rPr>
+          <w:i w:val="0"/>
+          <w:iCs w:val="0"/>
+          <w:sz w:val="16"/>
+          <w:szCs w:val="16"/>
+          <w:lang w:val="pt-PT"/>
+        </w:rPr>
+        <w:t>46</w:t>
+      </w:r>
+      <w:r>
+        <w:rPr>
+          <w:i w:val="0"/>
+          <w:iCs w:val="0"/>
+          <w:sz w:val="16"/>
+          <w:szCs w:val="16"/>
+          <w:lang w:val="pt-PT"/>
+        </w:rPr>
+        <w:fldChar w:fldCharType="end"/>
+      </w:r>
+      <w:r>
+        <w:rPr>
+          <w:i w:val="0"/>
+          <w:iCs w:val="0"/>
+          <w:sz w:val="16"/>
+          <w:szCs w:val="16"/>
+          <w:lang w:val="pt-PT"/>
+        </w:rPr>
+        <w:t xml:space="preserve"> Código para a criação de um </w:t>
+      </w:r>
+      <w:proofErr w:type="spellStart"/>
+      <w:r>
+        <w:rPr>
+          <w:i w:val="0"/>
+          <w:iCs w:val="0"/>
+          <w:sz w:val="16"/>
+          <w:szCs w:val="16"/>
+          <w:lang w:val="pt-PT"/>
+        </w:rPr>
+        <w:t>xml</w:t>
+      </w:r>
+      <w:proofErr w:type="spellEnd"/>
+      <w:r>
+        <w:rPr>
+          <w:i w:val="0"/>
+          <w:iCs w:val="0"/>
+          <w:sz w:val="16"/>
+          <w:szCs w:val="16"/>
+          <w:lang w:val="pt-PT"/>
+        </w:rPr>
+        <w:t xml:space="preserve"> com os detalhes de um container</w:t>
+      </w:r>
+    </w:p>
+    <w:p>
+      <w:pPr>
+        <w:pStyle w:val="Legenda"/>
+        <w:jc w:val="both"/>
+        <w:rPr>
+          <w:i w:val="0"/>
+          <w:iCs w:val="0"/>
+          <w:sz w:val="16"/>
+          <w:szCs w:val="16"/>
+          <w:lang w:val="pt-PT"/>
+        </w:rPr>
+      </w:pPr>
     </w:p>
     <w:p>
       <w:pPr>
@@ -8086,6 +11912,7 @@
         </w:numPr>
       </w:pPr>
       <w:r>
+        <w:lastRenderedPageBreak/>
         <w:t>Component D</w:t>
       </w:r>
     </w:p>
@@ -10035,7 +13862,21 @@
         <w:rPr>
           <w:i w:val="0"/>
         </w:rPr>
-        <w:t>Place figures and tables at the top and bottom of columns. Avoid placing them in the middle of columns. Large figures and tables may span across both columns. Figure captions should be below the figures; table heads should appear above the tables. Insert figures and tables after they are cited in the text. Use the abbreviation “Fig. 1”, even at the beginning of a sentence.</w:t>
+        <w:t xml:space="preserve">Place figures and tables at the top and bottom of columns. Avoid placing them in the middle of columns. Large figures and tables may span across both columns. Figure captions should be below the figures; table heads should appear above the tables. Insert figures and tables after they </w:t>
+      </w:r>
+      <w:proofErr w:type="gramStart"/>
+      <w:r>
+        <w:rPr>
+          <w:i w:val="0"/>
+        </w:rPr>
+        <w:t>are cited</w:t>
+      </w:r>
+      <w:proofErr w:type="gramEnd"/>
+      <w:r>
+        <w:rPr>
+          <w:i w:val="0"/>
+        </w:rPr>
+        <w:t xml:space="preserve"> in the text. Use the abbreviation “Fig. 1”, even at the beginning of a sentence.</w:t>
       </w:r>
     </w:p>
     <w:p>
@@ -11007,7 +14848,6 @@
         </w:numPr>
       </w:pPr>
       <w:r>
-        <w:lastRenderedPageBreak/>
         <w:t>Test bed</w:t>
       </w:r>
     </w:p>
@@ -11267,12 +15107,14 @@
         </w:rPr>
         <w:t xml:space="preserve">For instance, present here the min, max, avg and std deviation of the time taken to access story data for one month ago, 2, 10, 100 months, </w:t>
       </w:r>
+      <w:proofErr w:type="gramStart"/>
       <w:r>
         <w:rPr>
           <w:lang w:val="en-US"/>
         </w:rPr>
         <w:t>etc.</w:t>
       </w:r>
+      <w:proofErr w:type="gramEnd"/>
       <w:r>
         <w:rPr>
           <w:lang w:val="en-US"/>
@@ -11367,14 +15209,36 @@
         <w:rPr>
           <w:lang w:val="en-US"/>
         </w:rPr>
-        <w:t>This section exists only if any other applications were developed that used the exposed public API by this system. If so, presented the applications and the performance, capabilities, advantages to the community, etc.</w:t>
-      </w:r>
+        <w:t xml:space="preserve">This section exists only if any other applications </w:t>
+      </w:r>
+      <w:proofErr w:type="gramStart"/>
       <w:r>
         <w:rPr>
           <w:lang w:val="en-US"/>
         </w:rPr>
+        <w:t>were developed</w:t>
+      </w:r>
+      <w:proofErr w:type="gramEnd"/>
+      <w:r>
+        <w:rPr>
+          <w:lang w:val="en-US"/>
+        </w:rPr>
+        <w:t xml:space="preserve"> that used the exposed public API by this system. If so, presented the applications and the performance, capabilities, advantages to the community, </w:t>
+      </w:r>
+      <w:proofErr w:type="gramStart"/>
+      <w:r>
+        <w:rPr>
+          <w:lang w:val="en-US"/>
+        </w:rPr>
+        <w:t>etc.</w:t>
+      </w:r>
+      <w:r>
+        <w:rPr>
+          <w:lang w:val="en-US"/>
+        </w:rPr>
         <w:t xml:space="preserve">  </w:t>
       </w:r>
+      <w:proofErr w:type="gramEnd"/>
     </w:p>
     <w:p>
       <w:pPr>
@@ -12158,7 +16022,11 @@
         <w:ind w:left="354" w:hanging="354"/>
       </w:pPr>
       <w:r>
-        <w:t xml:space="preserve">G. Eason, B. Noble, and I. N. Sneddon, “On certain integrals of Lipschitz-Hankel type involving products of Bessel functions,” Phil. Trans. Roy. Soc. London, vol. A247, pp. 529–551, April 1955. </w:t>
+        <w:t xml:space="preserve">G. Eason, B. Noble, and I. N. Sneddon, “On certain integrals of Lipschitz-Hankel type involving products of Bessel functions,” Phil. </w:t>
+      </w:r>
+      <w:r>
+        <w:lastRenderedPageBreak/>
+        <w:t xml:space="preserve">Trans. Roy. Soc. London, vol. A247, pp. 529–551, April 1955. </w:t>
       </w:r>
       <w:r>
         <w:rPr>
@@ -12728,7 +16596,7 @@
     </w:p>
     <w:p/>
     <w:sectPr>
-      <w:footerReference w:type="default" r:id="rId39"/>
+      <w:footerReference w:type="default" r:id="rId62"/>
       <w:type w:val="continuous"/>
       <w:pgSz w:w="11906" w:h="16838"/>
       <w:pgMar w:top="540" w:right="893" w:bottom="1440" w:left="893" w:header="0" w:footer="720" w:gutter="0"/>
@@ -14555,6 +18423,7 @@
   <w:style w:type="character" w:default="1" w:styleId="Tipodeletrapredefinidodopargrafo">
     <w:name w:val="Default Paragraph Font"/>
     <w:uiPriority w:val="1"/>
+    <w:semiHidden/>
     <w:unhideWhenUsed/>
   </w:style>
   <w:style w:type="table" w:default="1" w:styleId="Tabelanormal">

</xml_diff>